<commit_message>
Code cleanup, sanitization and error handling basic
</commit_message>
<xml_diff>
--- a/Milestone4/milestone4word.docx
+++ b/Milestone4/milestone4word.docx
@@ -4552,7 +4552,27 @@
         <w:rPr>
           <w:rFonts w:cstheme="minorHAnsi"/>
         </w:rPr>
-        <w:t xml:space="preserve"> tmid = ";</w:t>
+        <w:t xml:space="preserve"> tmid </w:t>
+      </w:r>
+      <w:proofErr w:type="gramStart"/>
+      <w:r>
+        <w:rPr>
+          <w:rFonts w:cstheme="minorHAnsi"/>
+        </w:rPr>
+        <w:t xml:space="preserve">= </w:t>
+      </w:r>
+      <w:r>
+        <w:rPr>
+          <w:rFonts w:cstheme="minorHAnsi"/>
+        </w:rPr>
+        <w:t>?</w:t>
+      </w:r>
+      <w:proofErr w:type="gramEnd"/>
+      <w:r>
+        <w:rPr>
+          <w:rFonts w:cstheme="minorHAnsi"/>
+        </w:rPr>
+        <w:t>;</w:t>
       </w:r>
     </w:p>
     <w:p>
@@ -4970,12 +4990,6 @@
         <w:t>= ?</w:t>
       </w:r>
       <w:proofErr w:type="gramEnd"/>
-      <w:r>
-        <w:rPr>
-          <w:rFonts w:cstheme="minorHAnsi"/>
-        </w:rPr>
-        <w:t>"</w:t>
-      </w:r>
       <w:r>
         <w:rPr>
           <w:rFonts w:cstheme="minorHAnsi"/>
@@ -5436,74 +5450,30 @@
       <w:pPr>
         <w:rPr>
           <w:rFonts w:cstheme="minorHAnsi"/>
+        </w:rPr>
+      </w:pPr>
+      <w:r>
+        <w:rPr>
+          <w:rFonts w:cstheme="minorHAnsi"/>
           <w:sz w:val="32"/>
           <w:szCs w:val="32"/>
         </w:rPr>
-      </w:pPr>
-      <w:proofErr w:type="gramStart"/>
+        <w:t>#Line</w:t>
+      </w:r>
       <w:r>
         <w:rPr>
           <w:rFonts w:cstheme="minorHAnsi"/>
           <w:sz w:val="32"/>
           <w:szCs w:val="32"/>
         </w:rPr>
-        <w:t>143 ,</w:t>
-      </w:r>
-      <w:proofErr w:type="gramEnd"/>
+        <w:tab/>
+      </w:r>
       <w:r>
         <w:rPr>
           <w:rFonts w:cstheme="minorHAnsi"/>
           <w:sz w:val="32"/>
           <w:szCs w:val="32"/>
         </w:rPr>
-        <w:t xml:space="preserve"> 190, many, 340,</w:t>
-      </w:r>
-      <w:r>
-        <w:rPr>
-          <w:rFonts w:cstheme="minorHAnsi"/>
-          <w:sz w:val="32"/>
-          <w:szCs w:val="32"/>
-        </w:rPr>
-        <w:t xml:space="preserve"> 362</w:t>
-      </w:r>
-    </w:p>
-    <w:p>
-      <w:pPr>
-        <w:rPr>
-          <w:rFonts w:cstheme="minorHAnsi"/>
-          <w:sz w:val="32"/>
-          <w:szCs w:val="32"/>
-        </w:rPr>
-      </w:pPr>
-    </w:p>
-    <w:p>
-      <w:pPr>
-        <w:rPr>
-          <w:rFonts w:cstheme="minorHAnsi"/>
-        </w:rPr>
-      </w:pPr>
-      <w:r>
-        <w:rPr>
-          <w:rFonts w:cstheme="minorHAnsi"/>
-          <w:sz w:val="32"/>
-          <w:szCs w:val="32"/>
-        </w:rPr>
-        <w:t>#Line</w:t>
-      </w:r>
-      <w:r>
-        <w:rPr>
-          <w:rFonts w:cstheme="minorHAnsi"/>
-          <w:sz w:val="32"/>
-          <w:szCs w:val="32"/>
-        </w:rPr>
-        <w:tab/>
-      </w:r>
-      <w:r>
-        <w:rPr>
-          <w:rFonts w:cstheme="minorHAnsi"/>
-          <w:sz w:val="32"/>
-          <w:szCs w:val="32"/>
-        </w:rPr>
         <w:tab/>
         <w:t>Query</w:t>
       </w:r>
@@ -5628,7 +5598,7 @@
         <w:rPr>
           <w:rFonts w:cstheme="minorHAnsi"/>
         </w:rPr>
-        <w:t>?)</w:t>
+        <w:t>?</w:t>
       </w:r>
       <w:r>
         <w:rPr>
@@ -5815,12 +5785,6 @@
         <w:t>?</w:t>
       </w:r>
       <w:proofErr w:type="gramEnd"/>
-      <w:r>
-        <w:rPr>
-          <w:rFonts w:cstheme="minorHAnsi"/>
-        </w:rPr>
-        <w:t>”</w:t>
-      </w:r>
       <w:r>
         <w:rPr>
           <w:rFonts w:cstheme="minorHAnsi"/>
@@ -6286,7 +6250,7 @@
         <w:rPr>
           <w:rFonts w:cstheme="minorHAnsi"/>
         </w:rPr>
-        <w:t>eam";</w:t>
+        <w:t>eam;</w:t>
       </w:r>
     </w:p>
     <w:p>

</xml_diff>

<commit_message>
Final error handling gui
</commit_message>
<xml_diff>
--- a/Milestone4/milestone4word.docx
+++ b/Milestone4/milestone4word.docx
@@ -4199,1131 +4199,11 @@
           <w:rFonts w:cstheme="minorHAnsi"/>
           <w:b/>
           <w:bCs/>
-        </w:rPr>
-      </w:pPr>
-      <w:r>
-        <w:rPr>
-          <w:rFonts w:cstheme="minorHAnsi"/>
-          <w:b/>
-          <w:bCs/>
-        </w:rPr>
-        <w:t>REQUIRED SQL QUERIES</w:t>
-      </w:r>
-    </w:p>
-    <w:p>
-      <w:pPr>
-        <w:ind w:left="720" w:hanging="720"/>
-        <w:rPr>
-          <w:rFonts w:cstheme="minorHAnsi"/>
-        </w:rPr>
-      </w:pPr>
-      <w:r>
-        <w:rPr>
-          <w:rFonts w:cstheme="minorHAnsi"/>
-        </w:rPr>
-        <w:t xml:space="preserve">- INSERT QUERY </w:t>
-      </w:r>
-    </w:p>
-    <w:p>
-      <w:pPr>
-        <w:ind w:left="720" w:hanging="720"/>
-        <w:rPr>
-          <w:rFonts w:cstheme="minorHAnsi"/>
-        </w:rPr>
-      </w:pPr>
-    </w:p>
-    <w:p>
-      <w:pPr>
-        <w:ind w:left="720" w:hanging="720"/>
-        <w:rPr>
-          <w:rFonts w:cstheme="minorHAnsi"/>
-        </w:rPr>
-      </w:pPr>
-      <w:r>
-        <w:rPr>
-          <w:rFonts w:cstheme="minorHAnsi"/>
-        </w:rPr>
-        <w:t>428.</w:t>
-      </w:r>
-      <w:r>
-        <w:rPr>
-          <w:rFonts w:cstheme="minorHAnsi"/>
-        </w:rPr>
-        <w:tab/>
-      </w:r>
-      <w:r>
-        <w:rPr>
-          <w:rFonts w:cstheme="minorHAnsi"/>
-        </w:rPr>
-        <w:tab/>
-      </w:r>
-      <w:r>
-        <w:rPr>
-          <w:rFonts w:cstheme="minorHAnsi"/>
-        </w:rPr>
-        <w:t xml:space="preserve">INSERT INTO TeamMember VALUES </w:t>
-      </w:r>
-      <w:proofErr w:type="gramStart"/>
-      <w:r>
-        <w:rPr>
-          <w:rFonts w:cstheme="minorHAnsi"/>
-        </w:rPr>
-        <w:t>(?,?,?,?,?,?,?</w:t>
-      </w:r>
-      <w:proofErr w:type="gramEnd"/>
-      <w:r>
-        <w:rPr>
-          <w:rFonts w:cstheme="minorHAnsi"/>
-        </w:rPr>
-        <w:t>);</w:t>
-      </w:r>
-    </w:p>
-    <w:p>
-      <w:pPr>
-        <w:ind w:left="720" w:hanging="720"/>
-        <w:rPr>
-          <w:rFonts w:cstheme="minorHAnsi"/>
-        </w:rPr>
-      </w:pPr>
-      <w:r>
-        <w:rPr>
-          <w:rFonts w:cstheme="minorHAnsi"/>
-        </w:rPr>
-        <w:t>449.</w:t>
-      </w:r>
-      <w:r>
-        <w:rPr>
-          <w:rFonts w:cstheme="minorHAnsi"/>
-        </w:rPr>
-        <w:tab/>
-      </w:r>
-      <w:r>
-        <w:rPr>
-          <w:rFonts w:cstheme="minorHAnsi"/>
-        </w:rPr>
-        <w:tab/>
-      </w:r>
-      <w:r>
-        <w:rPr>
-          <w:rFonts w:cstheme="minorHAnsi"/>
-        </w:rPr>
-        <w:t xml:space="preserve">INSERT INTO Player VALUES </w:t>
-      </w:r>
-      <w:proofErr w:type="gramStart"/>
-      <w:r>
-        <w:rPr>
-          <w:rFonts w:cstheme="minorHAnsi"/>
-        </w:rPr>
-        <w:t>(?,?</w:t>
-      </w:r>
-      <w:proofErr w:type="gramEnd"/>
-      <w:r>
-        <w:rPr>
-          <w:rFonts w:cstheme="minorHAnsi"/>
-        </w:rPr>
-        <w:t>);</w:t>
-      </w:r>
-    </w:p>
-    <w:p>
-      <w:pPr>
-        <w:ind w:left="720" w:hanging="720"/>
-        <w:rPr>
-          <w:rFonts w:cstheme="minorHAnsi"/>
-        </w:rPr>
-      </w:pPr>
-    </w:p>
-    <w:p>
-      <w:pPr>
-        <w:ind w:left="720" w:hanging="720"/>
-        <w:rPr>
-          <w:rFonts w:cstheme="minorHAnsi"/>
-        </w:rPr>
-      </w:pPr>
-      <w:r>
-        <w:rPr>
-          <w:rFonts w:cstheme="minorHAnsi"/>
-        </w:rPr>
-        <w:t xml:space="preserve">- DELETE QUERY </w:t>
-      </w:r>
-    </w:p>
-    <w:p>
-      <w:pPr>
-        <w:ind w:left="720" w:hanging="720"/>
-        <w:rPr>
-          <w:rFonts w:cstheme="minorHAnsi"/>
-        </w:rPr>
-      </w:pPr>
-    </w:p>
-    <w:p>
-      <w:pPr>
-        <w:ind w:left="720" w:hanging="720"/>
-        <w:rPr>
-          <w:rFonts w:cstheme="minorHAnsi"/>
-        </w:rPr>
-      </w:pPr>
-      <w:r>
-        <w:rPr>
-          <w:rFonts w:cstheme="minorHAnsi"/>
-        </w:rPr>
-        <w:t>210.</w:t>
-      </w:r>
-      <w:r>
-        <w:rPr>
-          <w:rFonts w:cstheme="minorHAnsi"/>
-        </w:rPr>
-        <w:tab/>
-      </w:r>
-      <w:r>
-        <w:rPr>
-          <w:rFonts w:cstheme="minorHAnsi"/>
-        </w:rPr>
-        <w:tab/>
-      </w:r>
-      <w:r>
-        <w:rPr>
-          <w:rFonts w:cstheme="minorHAnsi"/>
-        </w:rPr>
-        <w:t xml:space="preserve">DELETE FROM TeamMember WHERE tmid </w:t>
-      </w:r>
-      <w:proofErr w:type="gramStart"/>
-      <w:r>
-        <w:rPr>
-          <w:rFonts w:cstheme="minorHAnsi"/>
-        </w:rPr>
-        <w:t>= ?</w:t>
-      </w:r>
-      <w:proofErr w:type="gramEnd"/>
-      <w:r>
-        <w:rPr>
-          <w:rFonts w:cstheme="minorHAnsi"/>
-        </w:rPr>
-        <w:t>;</w:t>
-      </w:r>
-    </w:p>
-    <w:p>
-      <w:pPr>
-        <w:ind w:left="720" w:hanging="720"/>
-        <w:rPr>
-          <w:rFonts w:cstheme="minorHAnsi"/>
-        </w:rPr>
-      </w:pPr>
-    </w:p>
-    <w:p>
-      <w:pPr>
-        <w:ind w:left="720" w:hanging="720"/>
-        <w:rPr>
-          <w:rFonts w:cstheme="minorHAnsi"/>
-        </w:rPr>
-      </w:pPr>
-    </w:p>
-    <w:p>
-      <w:pPr>
-        <w:ind w:left="720" w:hanging="720"/>
-        <w:rPr>
-          <w:rFonts w:cstheme="minorHAnsi"/>
-        </w:rPr>
-      </w:pPr>
-      <w:r>
-        <w:rPr>
-          <w:rFonts w:cstheme="minorHAnsi"/>
-        </w:rPr>
-        <w:t>- UPDATE QUERY</w:t>
-      </w:r>
-    </w:p>
-    <w:p>
-      <w:pPr>
-        <w:ind w:left="720" w:hanging="720"/>
-        <w:rPr>
-          <w:rFonts w:cstheme="minorHAnsi"/>
-        </w:rPr>
-      </w:pPr>
-    </w:p>
-    <w:p>
-      <w:pPr>
-        <w:ind w:left="720" w:hanging="720"/>
-        <w:rPr>
-          <w:rFonts w:cstheme="minorHAnsi"/>
-        </w:rPr>
-      </w:pPr>
-      <w:r>
-        <w:rPr>
-          <w:rFonts w:cstheme="minorHAnsi"/>
-        </w:rPr>
-        <w:t>229.</w:t>
-      </w:r>
-      <w:r>
-        <w:rPr>
-          <w:rFonts w:cstheme="minorHAnsi"/>
-        </w:rPr>
-        <w:tab/>
-      </w:r>
-      <w:r>
-        <w:rPr>
-          <w:rFonts w:cstheme="minorHAnsi"/>
-        </w:rPr>
-        <w:tab/>
-      </w:r>
-      <w:r>
-        <w:rPr>
-          <w:rFonts w:cstheme="minorHAnsi"/>
-        </w:rPr>
-        <w:t>U</w:t>
-      </w:r>
-      <w:r>
-        <w:rPr>
-          <w:rFonts w:cstheme="minorHAnsi"/>
-        </w:rPr>
-        <w:t>PDATE TeamMember SET</w:t>
-      </w:r>
-      <w:r>
-        <w:rPr>
-          <w:rFonts w:cstheme="minorHAnsi"/>
-        </w:rPr>
-        <w:t xml:space="preserve"> </w:t>
-      </w:r>
-      <w:r>
-        <w:rPr>
-          <w:rFonts w:cstheme="minorHAnsi"/>
-        </w:rPr>
-        <w:t xml:space="preserve">tid </w:t>
-      </w:r>
-      <w:proofErr w:type="gramStart"/>
-      <w:r>
-        <w:rPr>
-          <w:rFonts w:cstheme="minorHAnsi"/>
-        </w:rPr>
-        <w:t>= ?</w:t>
-      </w:r>
-      <w:proofErr w:type="gramEnd"/>
-      <w:r>
-        <w:rPr>
-          <w:rFonts w:cstheme="minorHAnsi"/>
-        </w:rPr>
-        <w:t xml:space="preserve">, </w:t>
-      </w:r>
-      <w:r>
-        <w:rPr>
-          <w:rFonts w:cstheme="minorHAnsi"/>
-        </w:rPr>
-        <w:t xml:space="preserve">age = ?, salary = ?, start_date = ?, </w:t>
-      </w:r>
-    </w:p>
-    <w:p>
-      <w:pPr>
-        <w:ind w:left="720" w:hanging="720"/>
-        <w:rPr>
-          <w:rFonts w:cstheme="minorHAnsi"/>
-        </w:rPr>
-      </w:pPr>
-      <w:r>
-        <w:rPr>
-          <w:rFonts w:cstheme="minorHAnsi"/>
-        </w:rPr>
-        <w:tab/>
-      </w:r>
-      <w:r>
-        <w:rPr>
-          <w:rFonts w:cstheme="minorHAnsi"/>
-        </w:rPr>
-        <w:tab/>
-        <w:t xml:space="preserve">end_date </w:t>
-      </w:r>
-      <w:proofErr w:type="gramStart"/>
-      <w:r>
-        <w:rPr>
-          <w:rFonts w:cstheme="minorHAnsi"/>
-        </w:rPr>
-        <w:t>= ?</w:t>
-      </w:r>
-      <w:proofErr w:type="gramEnd"/>
-      <w:r>
-        <w:rPr>
-          <w:rFonts w:cstheme="minorHAnsi"/>
-        </w:rPr>
-        <w:t xml:space="preserve"> </w:t>
-      </w:r>
-      <w:r>
-        <w:rPr>
-          <w:rFonts w:cstheme="minorHAnsi"/>
-        </w:rPr>
-        <w:t>WHERE</w:t>
-      </w:r>
-      <w:r>
-        <w:rPr>
-          <w:rFonts w:cstheme="minorHAnsi"/>
-        </w:rPr>
-        <w:t xml:space="preserve"> tmid </w:t>
-      </w:r>
-      <w:proofErr w:type="gramStart"/>
-      <w:r>
-        <w:rPr>
-          <w:rFonts w:cstheme="minorHAnsi"/>
-        </w:rPr>
-        <w:t xml:space="preserve">= </w:t>
-      </w:r>
-      <w:r>
-        <w:rPr>
-          <w:rFonts w:cstheme="minorHAnsi"/>
-        </w:rPr>
-        <w:t>?</w:t>
-      </w:r>
-      <w:proofErr w:type="gramEnd"/>
-      <w:r>
-        <w:rPr>
-          <w:rFonts w:cstheme="minorHAnsi"/>
-        </w:rPr>
-        <w:t>;</w:t>
-      </w:r>
-    </w:p>
-    <w:p>
-      <w:pPr>
-        <w:ind w:left="720" w:hanging="720"/>
-        <w:rPr>
-          <w:rFonts w:cstheme="minorHAnsi"/>
-        </w:rPr>
-      </w:pPr>
-    </w:p>
-    <w:p>
-      <w:pPr>
-        <w:ind w:left="720" w:hanging="720"/>
-        <w:rPr>
-          <w:rFonts w:cstheme="minorHAnsi"/>
-        </w:rPr>
-      </w:pPr>
-      <w:r>
-        <w:rPr>
-          <w:rFonts w:cstheme="minorHAnsi"/>
-        </w:rPr>
-        <w:t>- SELECTION</w:t>
-      </w:r>
-    </w:p>
-    <w:p>
-      <w:pPr>
-        <w:ind w:left="720" w:hanging="720"/>
-        <w:rPr>
-          <w:rFonts w:cstheme="minorHAnsi"/>
-        </w:rPr>
-      </w:pPr>
-    </w:p>
-    <w:p>
-      <w:pPr>
-        <w:ind w:left="720" w:hanging="720"/>
-        <w:rPr>
-          <w:rFonts w:cstheme="minorHAnsi"/>
-        </w:rPr>
-      </w:pPr>
-      <w:r>
-        <w:rPr>
-          <w:rFonts w:cstheme="minorHAnsi"/>
-        </w:rPr>
-        <w:t>86.</w:t>
-      </w:r>
-      <w:r>
-        <w:rPr>
-          <w:rFonts w:cstheme="minorHAnsi"/>
-        </w:rPr>
-        <w:tab/>
-      </w:r>
-      <w:r>
-        <w:rPr>
-          <w:rFonts w:cstheme="minorHAnsi"/>
-        </w:rPr>
-        <w:tab/>
-      </w:r>
-      <w:r>
-        <w:rPr>
-          <w:rFonts w:cstheme="minorHAnsi"/>
-        </w:rPr>
-        <w:t>SELECT t1.name as name1,</w:t>
-      </w:r>
-      <w:r>
-        <w:rPr>
-          <w:rFonts w:cstheme="minorHAnsi"/>
-        </w:rPr>
-        <w:t xml:space="preserve"> </w:t>
-      </w:r>
-      <w:r>
-        <w:rPr>
-          <w:rFonts w:cstheme="minorHAnsi"/>
-        </w:rPr>
-        <w:t>t2.name as name2</w:t>
-      </w:r>
-    </w:p>
-    <w:p>
-      <w:pPr>
-        <w:ind w:left="720" w:hanging="720"/>
-        <w:rPr>
-          <w:rFonts w:cstheme="minorHAnsi"/>
-        </w:rPr>
-      </w:pPr>
-      <w:r>
-        <w:rPr>
-          <w:rFonts w:cstheme="minorHAnsi"/>
-        </w:rPr>
-        <w:t xml:space="preserve">                    </w:t>
-      </w:r>
-      <w:r>
-        <w:rPr>
-          <w:rFonts w:cstheme="minorHAnsi"/>
-        </w:rPr>
-        <w:t xml:space="preserve">       </w:t>
-      </w:r>
-      <w:r>
-        <w:rPr>
-          <w:rFonts w:cstheme="minorHAnsi"/>
-        </w:rPr>
-        <w:t xml:space="preserve">FROM game g, team t1, team t2 WHERE </w:t>
-      </w:r>
-      <w:proofErr w:type="spellStart"/>
-      <w:proofErr w:type="gramStart"/>
-      <w:r>
-        <w:rPr>
-          <w:rFonts w:cstheme="minorHAnsi"/>
-        </w:rPr>
-        <w:t>g.</w:t>
-      </w:r>
-      <w:r>
-        <w:rPr>
-          <w:rFonts w:cstheme="minorHAnsi"/>
-        </w:rPr>
-        <w:t>home</w:t>
-      </w:r>
-      <w:proofErr w:type="gramEnd"/>
-      <w:r>
-        <w:rPr>
-          <w:rFonts w:cstheme="minorHAnsi"/>
-        </w:rPr>
-        <w:t>_tid</w:t>
-      </w:r>
-      <w:proofErr w:type="spellEnd"/>
-      <w:r>
-        <w:rPr>
-          <w:rFonts w:cstheme="minorHAnsi"/>
-        </w:rPr>
-        <w:t xml:space="preserve"> = t1.</w:t>
-      </w:r>
-      <w:r>
-        <w:rPr>
-          <w:rFonts w:cstheme="minorHAnsi"/>
-        </w:rPr>
-        <w:t xml:space="preserve">tid </w:t>
-      </w:r>
-    </w:p>
-    <w:p>
-      <w:pPr>
-        <w:ind w:left="720"/>
-        <w:rPr>
-          <w:rFonts w:cstheme="minorHAnsi"/>
-        </w:rPr>
-      </w:pPr>
-      <w:r>
-        <w:rPr>
-          <w:rFonts w:cstheme="minorHAnsi"/>
-        </w:rPr>
-        <w:tab/>
-      </w:r>
-      <w:r>
-        <w:rPr>
-          <w:rFonts w:cstheme="minorHAnsi"/>
-        </w:rPr>
-        <w:t xml:space="preserve">AND </w:t>
-      </w:r>
-      <w:proofErr w:type="gramStart"/>
-      <w:r>
-        <w:rPr>
-          <w:rFonts w:cstheme="minorHAnsi"/>
-        </w:rPr>
-        <w:t>g.AWAY</w:t>
-      </w:r>
-      <w:proofErr w:type="gramEnd"/>
-      <w:r>
-        <w:rPr>
-          <w:rFonts w:cstheme="minorHAnsi"/>
-        </w:rPr>
-        <w:t xml:space="preserve">_TID = t2.TID AND (t1.name = ? </w:t>
-      </w:r>
-      <w:r>
-        <w:rPr>
-          <w:rFonts w:cstheme="minorHAnsi"/>
-        </w:rPr>
-        <w:t>OR</w:t>
-      </w:r>
-      <w:r>
-        <w:rPr>
-          <w:rFonts w:cstheme="minorHAnsi"/>
-        </w:rPr>
-        <w:t xml:space="preserve"> t2.name </w:t>
-      </w:r>
-      <w:proofErr w:type="gramStart"/>
-      <w:r>
-        <w:rPr>
-          <w:rFonts w:cstheme="minorHAnsi"/>
-        </w:rPr>
-        <w:t>= ?</w:t>
-      </w:r>
-      <w:proofErr w:type="gramEnd"/>
-      <w:r>
-        <w:rPr>
-          <w:rFonts w:cstheme="minorHAnsi"/>
-        </w:rPr>
-        <w:t>)</w:t>
-      </w:r>
-      <w:r>
-        <w:rPr>
-          <w:rFonts w:cstheme="minorHAnsi"/>
-        </w:rPr>
-        <w:t>;</w:t>
-      </w:r>
-    </w:p>
-    <w:p>
-      <w:pPr>
-        <w:rPr>
-          <w:rFonts w:cstheme="minorHAnsi"/>
-        </w:rPr>
-      </w:pPr>
-    </w:p>
-    <w:p>
-      <w:pPr>
-        <w:ind w:left="720" w:hanging="720"/>
-        <w:rPr>
-          <w:rFonts w:cstheme="minorHAnsi"/>
-        </w:rPr>
-      </w:pPr>
-      <w:r>
-        <w:rPr>
-          <w:rFonts w:cstheme="minorHAnsi"/>
-        </w:rPr>
-        <w:t>- JOIN</w:t>
-      </w:r>
-    </w:p>
-    <w:p>
-      <w:pPr>
-        <w:rPr>
-          <w:rFonts w:cstheme="minorHAnsi"/>
-        </w:rPr>
-      </w:pPr>
-    </w:p>
-    <w:p>
-      <w:pPr>
-        <w:ind w:left="720" w:hanging="720"/>
-        <w:rPr>
-          <w:rFonts w:cstheme="minorHAnsi"/>
-        </w:rPr>
-      </w:pPr>
-      <w:r>
-        <w:rPr>
-          <w:rFonts w:cstheme="minorHAnsi"/>
-        </w:rPr>
-        <w:t>114.</w:t>
-      </w:r>
-      <w:r>
-        <w:rPr>
-          <w:rFonts w:cstheme="minorHAnsi"/>
-        </w:rPr>
-        <w:tab/>
-      </w:r>
-      <w:r>
-        <w:rPr>
-          <w:rFonts w:cstheme="minorHAnsi"/>
-        </w:rPr>
-        <w:tab/>
-      </w:r>
-      <w:r>
-        <w:rPr>
-          <w:rFonts w:cstheme="minorHAnsi"/>
-        </w:rPr>
-        <w:t xml:space="preserve">SELECT s.name as sponsor, </w:t>
-      </w:r>
-      <w:proofErr w:type="spellStart"/>
-      <w:proofErr w:type="gramStart"/>
-      <w:r>
-        <w:rPr>
-          <w:rFonts w:cstheme="minorHAnsi"/>
-        </w:rPr>
-        <w:t>s.CONTRIBUTION</w:t>
-      </w:r>
-      <w:proofErr w:type="spellEnd"/>
-      <w:proofErr w:type="gramEnd"/>
-      <w:r>
-        <w:rPr>
-          <w:rFonts w:cstheme="minorHAnsi"/>
-        </w:rPr>
-        <w:t xml:space="preserve"> FROM </w:t>
-      </w:r>
-      <w:r>
-        <w:rPr>
-          <w:rFonts w:cstheme="minorHAnsi"/>
-        </w:rPr>
-        <w:t>S</w:t>
-      </w:r>
-      <w:r>
-        <w:rPr>
-          <w:rFonts w:cstheme="minorHAnsi"/>
-        </w:rPr>
-        <w:t xml:space="preserve">ponsors ss </w:t>
-      </w:r>
-    </w:p>
-    <w:p>
-      <w:pPr>
-        <w:ind w:left="720" w:hanging="720"/>
-        <w:rPr>
-          <w:rFonts w:cstheme="minorHAnsi"/>
-        </w:rPr>
-      </w:pPr>
-      <w:r>
-        <w:rPr>
-          <w:rFonts w:cstheme="minorHAnsi"/>
-        </w:rPr>
-        <w:t xml:space="preserve">                    </w:t>
-      </w:r>
-      <w:r>
-        <w:rPr>
-          <w:rFonts w:cstheme="minorHAnsi"/>
-        </w:rPr>
-        <w:tab/>
-      </w:r>
-      <w:r>
-        <w:rPr>
-          <w:rFonts w:cstheme="minorHAnsi"/>
-        </w:rPr>
-        <w:t xml:space="preserve">JOIN </w:t>
-      </w:r>
-      <w:r>
-        <w:rPr>
-          <w:rFonts w:cstheme="minorHAnsi"/>
-        </w:rPr>
-        <w:t>S</w:t>
-      </w:r>
-      <w:r>
-        <w:rPr>
-          <w:rFonts w:cstheme="minorHAnsi"/>
-        </w:rPr>
-        <w:t xml:space="preserve">ponsor s ON s.name = </w:t>
-      </w:r>
-      <w:proofErr w:type="spellStart"/>
-      <w:proofErr w:type="gramStart"/>
-      <w:r>
-        <w:rPr>
-          <w:rFonts w:cstheme="minorHAnsi"/>
-        </w:rPr>
-        <w:t>ss.sname</w:t>
-      </w:r>
-      <w:proofErr w:type="spellEnd"/>
-      <w:proofErr w:type="gramEnd"/>
-    </w:p>
-    <w:p>
-      <w:pPr>
-        <w:ind w:left="720" w:hanging="720"/>
-        <w:rPr>
-          <w:rFonts w:cstheme="minorHAnsi"/>
-        </w:rPr>
-      </w:pPr>
-      <w:r>
-        <w:rPr>
-          <w:rFonts w:cstheme="minorHAnsi"/>
-        </w:rPr>
-        <w:t xml:space="preserve">                    </w:t>
-      </w:r>
-      <w:r>
-        <w:rPr>
-          <w:rFonts w:cstheme="minorHAnsi"/>
-        </w:rPr>
-        <w:tab/>
-      </w:r>
-      <w:r>
-        <w:rPr>
-          <w:rFonts w:cstheme="minorHAnsi"/>
-        </w:rPr>
-        <w:t xml:space="preserve">JOIN </w:t>
-      </w:r>
-      <w:r>
-        <w:rPr>
-          <w:rFonts w:cstheme="minorHAnsi"/>
-        </w:rPr>
-        <w:t>T</w:t>
-      </w:r>
-      <w:r>
-        <w:rPr>
-          <w:rFonts w:cstheme="minorHAnsi"/>
-        </w:rPr>
-        <w:t xml:space="preserve">eam t ON </w:t>
-      </w:r>
-      <w:proofErr w:type="spellStart"/>
-      <w:r>
-        <w:rPr>
-          <w:rFonts w:cstheme="minorHAnsi"/>
-        </w:rPr>
-        <w:t>t.TID</w:t>
-      </w:r>
-      <w:proofErr w:type="spellEnd"/>
-      <w:r>
-        <w:rPr>
-          <w:rFonts w:cstheme="minorHAnsi"/>
-        </w:rPr>
-        <w:t xml:space="preserve"> = </w:t>
-      </w:r>
-      <w:proofErr w:type="spellStart"/>
-      <w:r>
-        <w:rPr>
-          <w:rFonts w:cstheme="minorHAnsi"/>
-        </w:rPr>
-        <w:t>ss.</w:t>
-      </w:r>
-      <w:r>
-        <w:rPr>
-          <w:rFonts w:cstheme="minorHAnsi"/>
-        </w:rPr>
-        <w:t>tid</w:t>
-      </w:r>
-      <w:proofErr w:type="spellEnd"/>
-      <w:r>
-        <w:rPr>
-          <w:rFonts w:cstheme="minorHAnsi"/>
-        </w:rPr>
-        <w:t xml:space="preserve"> WHERE t.name </w:t>
-      </w:r>
-      <w:proofErr w:type="gramStart"/>
-      <w:r>
-        <w:rPr>
-          <w:rFonts w:cstheme="minorHAnsi"/>
-        </w:rPr>
-        <w:t>= ?</w:t>
-      </w:r>
-      <w:proofErr w:type="gramEnd"/>
-      <w:r>
-        <w:rPr>
-          <w:rFonts w:cstheme="minorHAnsi"/>
-        </w:rPr>
-        <w:t>;</w:t>
-      </w:r>
-    </w:p>
-    <w:p>
-      <w:pPr>
-        <w:ind w:left="720" w:hanging="720"/>
-        <w:rPr>
-          <w:rFonts w:cstheme="minorHAnsi"/>
-        </w:rPr>
-      </w:pPr>
-    </w:p>
-    <w:p>
-      <w:pPr>
-        <w:ind w:left="720" w:hanging="720"/>
-        <w:rPr>
-          <w:rFonts w:cstheme="minorHAnsi"/>
-        </w:rPr>
-      </w:pPr>
-    </w:p>
-    <w:p>
-      <w:pPr>
-        <w:ind w:left="720" w:hanging="720"/>
-        <w:rPr>
-          <w:rFonts w:cstheme="minorHAnsi"/>
-        </w:rPr>
-      </w:pPr>
-      <w:r>
-        <w:rPr>
-          <w:rFonts w:cstheme="minorHAnsi"/>
-        </w:rPr>
-        <w:t>- PROJECTION</w:t>
-      </w:r>
-    </w:p>
-    <w:p>
-      <w:pPr>
-        <w:ind w:left="720" w:hanging="720"/>
-        <w:rPr>
-          <w:rFonts w:cstheme="minorHAnsi"/>
-        </w:rPr>
-      </w:pPr>
-    </w:p>
-    <w:p>
-      <w:pPr>
-        <w:ind w:left="720" w:hanging="720"/>
-        <w:rPr>
-          <w:rFonts w:cstheme="minorHAnsi"/>
-        </w:rPr>
-      </w:pPr>
-      <w:r>
-        <w:rPr>
-          <w:rFonts w:cstheme="minorHAnsi"/>
-        </w:rPr>
-        <w:t>362.</w:t>
-      </w:r>
-      <w:r>
-        <w:rPr>
-          <w:rFonts w:cstheme="minorHAnsi"/>
-        </w:rPr>
-        <w:tab/>
-      </w:r>
-      <w:r>
-        <w:rPr>
-          <w:rFonts w:cstheme="minorHAnsi"/>
-        </w:rPr>
-        <w:tab/>
-      </w:r>
-      <w:r>
-        <w:rPr>
-          <w:rFonts w:cstheme="minorHAnsi"/>
-        </w:rPr>
-        <w:t xml:space="preserve">SELECT ssid, home_points, home_steals, home_assists, home_rebounds </w:t>
-      </w:r>
-    </w:p>
-    <w:p>
-      <w:pPr>
-        <w:ind w:left="720"/>
-        <w:rPr>
-          <w:rFonts w:cstheme="minorHAnsi"/>
-        </w:rPr>
-      </w:pPr>
-      <w:r>
-        <w:rPr>
-          <w:rFonts w:cstheme="minorHAnsi"/>
-        </w:rPr>
-        <w:tab/>
-        <w:t xml:space="preserve">FROM </w:t>
-      </w:r>
-      <w:proofErr w:type="spellStart"/>
-      <w:r>
-        <w:rPr>
-          <w:rFonts w:cstheme="minorHAnsi"/>
-        </w:rPr>
-        <w:t>Statsheet</w:t>
-      </w:r>
-      <w:proofErr w:type="spellEnd"/>
-      <w:r>
-        <w:rPr>
-          <w:rFonts w:cstheme="minorHAnsi"/>
-        </w:rPr>
-        <w:t xml:space="preserve"> </w:t>
-      </w:r>
-      <w:r>
-        <w:rPr>
-          <w:rFonts w:cstheme="minorHAnsi"/>
-        </w:rPr>
-        <w:t>WHERE</w:t>
-      </w:r>
-      <w:r>
-        <w:rPr>
-          <w:rFonts w:cstheme="minorHAnsi"/>
-        </w:rPr>
-        <w:t xml:space="preserve"> ssid </w:t>
-      </w:r>
-      <w:proofErr w:type="gramStart"/>
-      <w:r>
-        <w:rPr>
-          <w:rFonts w:cstheme="minorHAnsi"/>
-        </w:rPr>
-        <w:t xml:space="preserve">= </w:t>
-      </w:r>
-      <w:r>
-        <w:rPr>
-          <w:rFonts w:cstheme="minorHAnsi"/>
-        </w:rPr>
-        <w:t>?</w:t>
-      </w:r>
-      <w:proofErr w:type="gramEnd"/>
-      <w:r>
-        <w:rPr>
-          <w:rFonts w:cstheme="minorHAnsi"/>
-        </w:rPr>
-        <w:t>;</w:t>
-      </w:r>
-    </w:p>
-    <w:p>
-      <w:pPr>
-        <w:ind w:left="720"/>
-        <w:rPr>
-          <w:rFonts w:cstheme="minorHAnsi"/>
-        </w:rPr>
-      </w:pPr>
-    </w:p>
-    <w:p>
-      <w:pPr>
-        <w:ind w:left="720" w:hanging="720"/>
-        <w:rPr>
-          <w:rFonts w:cstheme="minorHAnsi"/>
-        </w:rPr>
-      </w:pPr>
-      <w:r>
-        <w:rPr>
-          <w:rFonts w:cstheme="minorHAnsi"/>
-        </w:rPr>
-        <w:t>385.</w:t>
-      </w:r>
-      <w:r>
-        <w:rPr>
-          <w:rFonts w:cstheme="minorHAnsi"/>
-        </w:rPr>
-        <w:tab/>
-      </w:r>
-      <w:r>
-        <w:rPr>
-          <w:rFonts w:cstheme="minorHAnsi"/>
-        </w:rPr>
-        <w:tab/>
-      </w:r>
-      <w:r>
-        <w:rPr>
-          <w:rFonts w:cstheme="minorHAnsi"/>
-        </w:rPr>
-        <w:t xml:space="preserve">SELECT ssid, away_points, away_steals, away_assists, away_rebounds </w:t>
-      </w:r>
-    </w:p>
-    <w:p>
-      <w:pPr>
-        <w:ind w:left="720" w:hanging="720"/>
-        <w:rPr>
-          <w:rFonts w:cstheme="minorHAnsi"/>
-        </w:rPr>
-      </w:pPr>
-      <w:r>
-        <w:rPr>
-          <w:rFonts w:cstheme="minorHAnsi"/>
-        </w:rPr>
-        <w:tab/>
-      </w:r>
-      <w:r>
-        <w:rPr>
-          <w:rFonts w:cstheme="minorHAnsi"/>
-        </w:rPr>
-        <w:tab/>
-        <w:t xml:space="preserve">FROM </w:t>
-      </w:r>
-      <w:proofErr w:type="spellStart"/>
-      <w:r>
-        <w:rPr>
-          <w:rFonts w:cstheme="minorHAnsi"/>
-        </w:rPr>
-        <w:t>Statsheet</w:t>
-      </w:r>
-      <w:proofErr w:type="spellEnd"/>
-      <w:r>
-        <w:rPr>
-          <w:rFonts w:cstheme="minorHAnsi"/>
-        </w:rPr>
-        <w:t xml:space="preserve"> </w:t>
-      </w:r>
-      <w:r>
-        <w:rPr>
-          <w:rFonts w:cstheme="minorHAnsi"/>
-        </w:rPr>
-        <w:t>WHERE</w:t>
-      </w:r>
-      <w:r>
-        <w:rPr>
-          <w:rFonts w:cstheme="minorHAnsi"/>
-        </w:rPr>
-        <w:t xml:space="preserve"> ssid </w:t>
-      </w:r>
-      <w:proofErr w:type="gramStart"/>
-      <w:r>
-        <w:rPr>
-          <w:rFonts w:cstheme="minorHAnsi"/>
-        </w:rPr>
-        <w:t xml:space="preserve">= </w:t>
-      </w:r>
-      <w:r>
-        <w:rPr>
-          <w:rFonts w:cstheme="minorHAnsi"/>
-        </w:rPr>
-        <w:t>?</w:t>
-      </w:r>
-      <w:proofErr w:type="gramEnd"/>
-      <w:r>
-        <w:rPr>
-          <w:rFonts w:cstheme="minorHAnsi"/>
-        </w:rPr>
-        <w:t>;</w:t>
-      </w:r>
-    </w:p>
-    <w:p>
-      <w:pPr>
-        <w:ind w:left="720" w:hanging="720"/>
-        <w:rPr>
-          <w:rFonts w:cstheme="minorHAnsi"/>
-        </w:rPr>
-      </w:pPr>
-    </w:p>
-    <w:p>
-      <w:pPr>
-        <w:rPr>
-          <w:rFonts w:cstheme="minorHAnsi"/>
-        </w:rPr>
-      </w:pPr>
-      <w:r>
-        <w:rPr>
-          <w:rFonts w:cstheme="minorHAnsi"/>
-        </w:rPr>
-        <w:t xml:space="preserve">- </w:t>
-      </w:r>
-      <w:r>
-        <w:rPr>
-          <w:rFonts w:cstheme="minorHAnsi"/>
-        </w:rPr>
-        <w:t>AGGREGATION WITH GROUP BY</w:t>
-      </w:r>
-    </w:p>
-    <w:p>
-      <w:pPr>
-        <w:rPr>
-          <w:rFonts w:cstheme="minorHAnsi"/>
-        </w:rPr>
-      </w:pPr>
-    </w:p>
-    <w:p>
-      <w:pPr>
-        <w:ind w:left="720" w:hanging="720"/>
-        <w:rPr>
-          <w:rFonts w:cstheme="minorHAnsi"/>
-        </w:rPr>
-      </w:pPr>
-      <w:r>
-        <w:rPr>
-          <w:rFonts w:cstheme="minorHAnsi"/>
-        </w:rPr>
-        <w:t>468.</w:t>
-      </w:r>
-      <w:r>
-        <w:rPr>
-          <w:rFonts w:cstheme="minorHAnsi"/>
-        </w:rPr>
-        <w:tab/>
-      </w:r>
-      <w:r>
-        <w:rPr>
-          <w:rFonts w:cstheme="minorHAnsi"/>
-        </w:rPr>
-        <w:tab/>
-      </w:r>
-      <w:r>
-        <w:rPr>
-          <w:rFonts w:cstheme="minorHAnsi"/>
-        </w:rPr>
-        <w:t xml:space="preserve">SELECT </w:t>
-      </w:r>
-      <w:proofErr w:type="gramStart"/>
-      <w:r>
-        <w:rPr>
-          <w:rFonts w:cstheme="minorHAnsi"/>
-        </w:rPr>
-        <w:t>SUM(</w:t>
-      </w:r>
-      <w:proofErr w:type="gramEnd"/>
-      <w:r>
-        <w:rPr>
-          <w:rFonts w:cstheme="minorHAnsi"/>
-        </w:rPr>
-        <w:t>salary) AS total FROM TeamMember WHERE tid = ?;</w:t>
-      </w:r>
-    </w:p>
-    <w:p>
-      <w:pPr>
-        <w:rPr>
-          <w:rFonts w:cstheme="minorHAnsi"/>
-        </w:rPr>
-      </w:pPr>
-    </w:p>
-    <w:p>
-      <w:pPr>
+          <w:sz w:val="32"/>
+          <w:szCs w:val="32"/>
+        </w:rPr>
+      </w:pPr>
+      <w:r>
         <w:rPr>
           <w:rFonts w:cstheme="minorHAnsi"/>
           <w:b/>
@@ -5331,10 +4211,12 @@
           <w:sz w:val="32"/>
           <w:szCs w:val="32"/>
         </w:rPr>
-      </w:pPr>
-    </w:p>
-    <w:p>
-      <w:pPr>
+        <w:t>REQUIRED SQL QUERIES</w:t>
+      </w:r>
+    </w:p>
+    <w:p>
+      <w:pPr>
+        <w:ind w:left="720" w:hanging="720"/>
         <w:jc w:val="center"/>
         <w:rPr>
           <w:rFonts w:cstheme="minorHAnsi"/>
@@ -5344,7 +4226,62 @@
           <w:szCs w:val="32"/>
         </w:rPr>
       </w:pPr>
-      <w:r>
+    </w:p>
+    <w:p>
+      <w:pPr>
+        <w:rPr>
+          <w:rFonts w:cstheme="minorHAnsi"/>
+          <w:sz w:val="32"/>
+          <w:szCs w:val="32"/>
+        </w:rPr>
+      </w:pPr>
+      <w:r>
+        <w:rPr>
+          <w:rFonts w:cstheme="minorHAnsi"/>
+          <w:sz w:val="32"/>
+          <w:szCs w:val="32"/>
+        </w:rPr>
+        <w:t xml:space="preserve">All queries listed before are in class </w:t>
+      </w:r>
+      <w:r>
+        <w:rPr>
+          <w:rFonts w:cstheme="minorHAnsi"/>
+          <w:sz w:val="32"/>
+          <w:szCs w:val="32"/>
+          <w:u w:val="single"/>
+        </w:rPr>
+        <w:t>DatabaseConnectionHandler</w:t>
+      </w:r>
+      <w:r>
+        <w:rPr>
+          <w:rFonts w:cstheme="minorHAnsi"/>
+          <w:sz w:val="32"/>
+          <w:szCs w:val="32"/>
+        </w:rPr>
+        <w:t xml:space="preserve"> in package </w:t>
+      </w:r>
+      <w:r>
+        <w:rPr>
+          <w:rFonts w:cstheme="minorHAnsi"/>
+          <w:sz w:val="32"/>
+          <w:szCs w:val="32"/>
+          <w:u w:val="single"/>
+        </w:rPr>
+        <w:t>database</w:t>
+      </w:r>
+      <w:r>
+        <w:rPr>
+          <w:rFonts w:cstheme="minorHAnsi"/>
+          <w:sz w:val="32"/>
+          <w:szCs w:val="32"/>
+        </w:rPr>
+        <w:t>.</w:t>
+      </w:r>
+    </w:p>
+    <w:p>
+      <w:pPr>
+        <w:ind w:left="720" w:hanging="720"/>
+        <w:jc w:val="center"/>
         <w:rPr>
           <w:rFonts w:cstheme="minorHAnsi"/>
           <w:b/>
@@ -5352,9 +4289,12 @@
           <w:sz w:val="32"/>
           <w:szCs w:val="32"/>
         </w:rPr>
-        <w:t xml:space="preserve">ALL </w:t>
-      </w:r>
-      <w:r>
+      </w:pPr>
+    </w:p>
+    <w:p>
+      <w:pPr>
+        <w:ind w:left="720" w:hanging="720"/>
+        <w:jc w:val="center"/>
         <w:rPr>
           <w:rFonts w:cstheme="minorHAnsi"/>
           <w:b/>
@@ -5362,9 +4302,1474 @@
           <w:sz w:val="32"/>
           <w:szCs w:val="32"/>
         </w:rPr>
-        <w:t xml:space="preserve">USED </w:t>
-      </w:r>
-      <w:r>
+      </w:pPr>
+    </w:p>
+    <w:p>
+      <w:pPr>
+        <w:pStyle w:val="ListParagraph"/>
+        <w:numPr>
+          <w:ilvl w:val="0"/>
+          <w:numId w:val="32"/>
+        </w:numPr>
+        <w:rPr>
+          <w:rFonts w:cstheme="minorHAnsi"/>
+          <w:b/>
+          <w:bCs/>
+        </w:rPr>
+      </w:pPr>
+      <w:r>
+        <w:rPr>
+          <w:rFonts w:cstheme="minorHAnsi"/>
+          <w:b/>
+          <w:bCs/>
+        </w:rPr>
+        <w:t xml:space="preserve">INSERT QUERY </w:t>
+      </w:r>
+    </w:p>
+    <w:p>
+      <w:pPr>
+        <w:ind w:left="720" w:hanging="720"/>
+        <w:rPr>
+          <w:rFonts w:cstheme="minorHAnsi"/>
+        </w:rPr>
+      </w:pPr>
+    </w:p>
+    <w:p>
+      <w:pPr>
+        <w:ind w:left="720" w:hanging="720"/>
+        <w:rPr>
+          <w:rFonts w:cstheme="minorHAnsi"/>
+        </w:rPr>
+      </w:pPr>
+      <w:r>
+        <w:rPr>
+          <w:rFonts w:cstheme="minorHAnsi"/>
+        </w:rPr>
+        <w:t>4</w:t>
+      </w:r>
+      <w:r>
+        <w:rPr>
+          <w:rFonts w:cstheme="minorHAnsi"/>
+        </w:rPr>
+        <w:t>43</w:t>
+      </w:r>
+      <w:r>
+        <w:rPr>
+          <w:rFonts w:cstheme="minorHAnsi"/>
+        </w:rPr>
+        <w:t>.</w:t>
+      </w:r>
+      <w:r>
+        <w:rPr>
+          <w:rFonts w:cstheme="minorHAnsi"/>
+        </w:rPr>
+        <w:tab/>
+      </w:r>
+      <w:r>
+        <w:rPr>
+          <w:rFonts w:cstheme="minorHAnsi"/>
+        </w:rPr>
+        <w:tab/>
+      </w:r>
+      <w:r>
+        <w:rPr>
+          <w:rFonts w:cstheme="minorHAnsi"/>
+        </w:rPr>
+        <w:t xml:space="preserve">INSERT INTO TeamMember VALUES </w:t>
+      </w:r>
+      <w:proofErr w:type="gramStart"/>
+      <w:r>
+        <w:rPr>
+          <w:rFonts w:cstheme="minorHAnsi"/>
+        </w:rPr>
+        <w:t>(?,?,?,?,?,?,?</w:t>
+      </w:r>
+      <w:proofErr w:type="gramEnd"/>
+      <w:r>
+        <w:rPr>
+          <w:rFonts w:cstheme="minorHAnsi"/>
+        </w:rPr>
+        <w:t>);</w:t>
+      </w:r>
+    </w:p>
+    <w:p>
+      <w:pPr>
+        <w:ind w:left="720" w:hanging="720"/>
+        <w:rPr>
+          <w:rFonts w:cstheme="minorHAnsi"/>
+        </w:rPr>
+      </w:pPr>
+    </w:p>
+    <w:p>
+      <w:pPr>
+        <w:ind w:left="720" w:hanging="720"/>
+        <w:rPr>
+          <w:rFonts w:cstheme="minorHAnsi"/>
+        </w:rPr>
+      </w:pPr>
+      <w:r>
+        <w:rPr>
+          <w:rFonts w:cstheme="minorHAnsi"/>
+        </w:rPr>
+        <w:t>4</w:t>
+      </w:r>
+      <w:r>
+        <w:rPr>
+          <w:rFonts w:cstheme="minorHAnsi"/>
+        </w:rPr>
+        <w:t>65</w:t>
+      </w:r>
+      <w:r>
+        <w:rPr>
+          <w:rFonts w:cstheme="minorHAnsi"/>
+        </w:rPr>
+        <w:t>.</w:t>
+      </w:r>
+      <w:r>
+        <w:rPr>
+          <w:rFonts w:cstheme="minorHAnsi"/>
+        </w:rPr>
+        <w:tab/>
+      </w:r>
+      <w:r>
+        <w:rPr>
+          <w:rFonts w:cstheme="minorHAnsi"/>
+        </w:rPr>
+        <w:tab/>
+      </w:r>
+      <w:r>
+        <w:rPr>
+          <w:rFonts w:cstheme="minorHAnsi"/>
+        </w:rPr>
+        <w:t xml:space="preserve">INSERT INTO Player VALUES </w:t>
+      </w:r>
+      <w:proofErr w:type="gramStart"/>
+      <w:r>
+        <w:rPr>
+          <w:rFonts w:cstheme="minorHAnsi"/>
+        </w:rPr>
+        <w:t>(?,?</w:t>
+      </w:r>
+      <w:proofErr w:type="gramEnd"/>
+      <w:r>
+        <w:rPr>
+          <w:rFonts w:cstheme="minorHAnsi"/>
+        </w:rPr>
+        <w:t>);</w:t>
+      </w:r>
+    </w:p>
+    <w:p>
+      <w:pPr>
+        <w:ind w:left="720" w:hanging="720"/>
+        <w:rPr>
+          <w:rFonts w:cstheme="minorHAnsi"/>
+        </w:rPr>
+      </w:pPr>
+    </w:p>
+    <w:p>
+      <w:pPr>
+        <w:ind w:left="720" w:hanging="720"/>
+        <w:rPr>
+          <w:rFonts w:cstheme="minorHAnsi"/>
+          <w:b/>
+          <w:bCs/>
+        </w:rPr>
+      </w:pPr>
+    </w:p>
+    <w:p>
+      <w:pPr>
+        <w:pStyle w:val="ListParagraph"/>
+        <w:numPr>
+          <w:ilvl w:val="0"/>
+          <w:numId w:val="32"/>
+        </w:numPr>
+        <w:rPr>
+          <w:rFonts w:cstheme="minorHAnsi"/>
+          <w:b/>
+          <w:bCs/>
+        </w:rPr>
+      </w:pPr>
+      <w:r>
+        <w:rPr>
+          <w:rFonts w:cstheme="minorHAnsi"/>
+          <w:b/>
+          <w:bCs/>
+        </w:rPr>
+        <w:t xml:space="preserve">DELETE QUERY </w:t>
+      </w:r>
+    </w:p>
+    <w:p>
+      <w:pPr>
+        <w:ind w:left="720" w:hanging="720"/>
+        <w:rPr>
+          <w:rFonts w:cstheme="minorHAnsi"/>
+        </w:rPr>
+      </w:pPr>
+    </w:p>
+    <w:p>
+      <w:pPr>
+        <w:ind w:left="720" w:hanging="720"/>
+        <w:rPr>
+          <w:rFonts w:cstheme="minorHAnsi"/>
+        </w:rPr>
+      </w:pPr>
+      <w:r>
+        <w:rPr>
+          <w:rFonts w:cstheme="minorHAnsi"/>
+        </w:rPr>
+        <w:t>210.</w:t>
+      </w:r>
+      <w:r>
+        <w:rPr>
+          <w:rFonts w:cstheme="minorHAnsi"/>
+        </w:rPr>
+        <w:tab/>
+      </w:r>
+      <w:r>
+        <w:rPr>
+          <w:rFonts w:cstheme="minorHAnsi"/>
+        </w:rPr>
+        <w:tab/>
+      </w:r>
+      <w:r>
+        <w:rPr>
+          <w:rFonts w:cstheme="minorHAnsi"/>
+        </w:rPr>
+        <w:t xml:space="preserve">DELETE FROM TeamMember WHERE tmid </w:t>
+      </w:r>
+      <w:proofErr w:type="gramStart"/>
+      <w:r>
+        <w:rPr>
+          <w:rFonts w:cstheme="minorHAnsi"/>
+        </w:rPr>
+        <w:t>= ?</w:t>
+      </w:r>
+      <w:proofErr w:type="gramEnd"/>
+      <w:r>
+        <w:rPr>
+          <w:rFonts w:cstheme="minorHAnsi"/>
+        </w:rPr>
+        <w:t>;</w:t>
+      </w:r>
+    </w:p>
+    <w:p>
+      <w:pPr>
+        <w:ind w:left="720" w:hanging="720"/>
+        <w:rPr>
+          <w:rFonts w:cstheme="minorHAnsi"/>
+        </w:rPr>
+      </w:pPr>
+    </w:p>
+    <w:p>
+      <w:pPr>
+        <w:ind w:left="720" w:hanging="720"/>
+        <w:rPr>
+          <w:rFonts w:cstheme="minorHAnsi"/>
+        </w:rPr>
+      </w:pPr>
+    </w:p>
+    <w:p>
+      <w:pPr>
+        <w:pStyle w:val="ListParagraph"/>
+        <w:numPr>
+          <w:ilvl w:val="0"/>
+          <w:numId w:val="32"/>
+        </w:numPr>
+        <w:rPr>
+          <w:rFonts w:cstheme="minorHAnsi"/>
+          <w:b/>
+          <w:bCs/>
+        </w:rPr>
+      </w:pPr>
+      <w:r>
+        <w:rPr>
+          <w:rFonts w:cstheme="minorHAnsi"/>
+          <w:b/>
+          <w:bCs/>
+        </w:rPr>
+        <w:t>UPDATE QUERY</w:t>
+      </w:r>
+    </w:p>
+    <w:p>
+      <w:pPr>
+        <w:ind w:left="720" w:hanging="720"/>
+        <w:rPr>
+          <w:rFonts w:cstheme="minorHAnsi"/>
+        </w:rPr>
+      </w:pPr>
+    </w:p>
+    <w:p>
+      <w:pPr>
+        <w:ind w:left="720" w:hanging="720"/>
+        <w:rPr>
+          <w:rFonts w:cstheme="minorHAnsi"/>
+        </w:rPr>
+      </w:pPr>
+      <w:r>
+        <w:rPr>
+          <w:rFonts w:cstheme="minorHAnsi"/>
+        </w:rPr>
+        <w:t>2</w:t>
+      </w:r>
+      <w:r>
+        <w:rPr>
+          <w:rFonts w:cstheme="minorHAnsi"/>
+        </w:rPr>
+        <w:t>30</w:t>
+      </w:r>
+      <w:r>
+        <w:rPr>
+          <w:rFonts w:cstheme="minorHAnsi"/>
+        </w:rPr>
+        <w:t>.</w:t>
+      </w:r>
+      <w:r>
+        <w:rPr>
+          <w:rFonts w:cstheme="minorHAnsi"/>
+        </w:rPr>
+        <w:tab/>
+      </w:r>
+      <w:r>
+        <w:rPr>
+          <w:rFonts w:cstheme="minorHAnsi"/>
+        </w:rPr>
+        <w:tab/>
+      </w:r>
+      <w:r>
+        <w:rPr>
+          <w:rFonts w:cstheme="minorHAnsi"/>
+        </w:rPr>
+        <w:t>U</w:t>
+      </w:r>
+      <w:r>
+        <w:rPr>
+          <w:rFonts w:cstheme="minorHAnsi"/>
+        </w:rPr>
+        <w:t xml:space="preserve">PDATE TeamMember </w:t>
+      </w:r>
+    </w:p>
+    <w:p>
+      <w:pPr>
+        <w:ind w:left="720" w:hanging="720"/>
+        <w:rPr>
+          <w:rFonts w:cstheme="minorHAnsi"/>
+        </w:rPr>
+      </w:pPr>
+      <w:r>
+        <w:rPr>
+          <w:rFonts w:cstheme="minorHAnsi"/>
+        </w:rPr>
+        <w:tab/>
+      </w:r>
+      <w:r>
+        <w:rPr>
+          <w:rFonts w:cstheme="minorHAnsi"/>
+        </w:rPr>
+        <w:tab/>
+      </w:r>
+      <w:r>
+        <w:rPr>
+          <w:rFonts w:cstheme="minorHAnsi"/>
+        </w:rPr>
+        <w:t>SET</w:t>
+      </w:r>
+      <w:r>
+        <w:rPr>
+          <w:rFonts w:cstheme="minorHAnsi"/>
+        </w:rPr>
+        <w:t xml:space="preserve"> </w:t>
+      </w:r>
+      <w:r>
+        <w:rPr>
+          <w:rFonts w:cstheme="minorHAnsi"/>
+        </w:rPr>
+        <w:t xml:space="preserve">tid </w:t>
+      </w:r>
+      <w:proofErr w:type="gramStart"/>
+      <w:r>
+        <w:rPr>
+          <w:rFonts w:cstheme="minorHAnsi"/>
+        </w:rPr>
+        <w:t>= ?</w:t>
+      </w:r>
+      <w:proofErr w:type="gramEnd"/>
+      <w:r>
+        <w:rPr>
+          <w:rFonts w:cstheme="minorHAnsi"/>
+        </w:rPr>
+        <w:t xml:space="preserve">, </w:t>
+      </w:r>
+      <w:r>
+        <w:rPr>
+          <w:rFonts w:cstheme="minorHAnsi"/>
+        </w:rPr>
+        <w:t xml:space="preserve">age = ?, salary = ?, start_date = ?, </w:t>
+      </w:r>
+      <w:r>
+        <w:rPr>
+          <w:rFonts w:cstheme="minorHAnsi"/>
+        </w:rPr>
+        <w:t xml:space="preserve">end_date </w:t>
+      </w:r>
+      <w:r>
+        <w:rPr>
+          <w:rFonts w:cstheme="minorHAnsi"/>
+        </w:rPr>
+        <w:t xml:space="preserve">= ? </w:t>
+      </w:r>
+    </w:p>
+    <w:p>
+      <w:pPr>
+        <w:ind w:left="720" w:hanging="720"/>
+        <w:rPr>
+          <w:rFonts w:cstheme="minorHAnsi"/>
+        </w:rPr>
+      </w:pPr>
+      <w:r>
+        <w:rPr>
+          <w:rFonts w:cstheme="minorHAnsi"/>
+        </w:rPr>
+        <w:tab/>
+      </w:r>
+      <w:r>
+        <w:rPr>
+          <w:rFonts w:cstheme="minorHAnsi"/>
+        </w:rPr>
+        <w:tab/>
+      </w:r>
+      <w:r>
+        <w:rPr>
+          <w:rFonts w:cstheme="minorHAnsi"/>
+        </w:rPr>
+        <w:t>WHERE</w:t>
+      </w:r>
+      <w:r>
+        <w:rPr>
+          <w:rFonts w:cstheme="minorHAnsi"/>
+        </w:rPr>
+        <w:t xml:space="preserve"> tmid </w:t>
+      </w:r>
+      <w:proofErr w:type="gramStart"/>
+      <w:r>
+        <w:rPr>
+          <w:rFonts w:cstheme="minorHAnsi"/>
+        </w:rPr>
+        <w:t xml:space="preserve">= </w:t>
+      </w:r>
+      <w:r>
+        <w:rPr>
+          <w:rFonts w:cstheme="minorHAnsi"/>
+        </w:rPr>
+        <w:t>?</w:t>
+      </w:r>
+      <w:proofErr w:type="gramEnd"/>
+      <w:r>
+        <w:rPr>
+          <w:rFonts w:cstheme="minorHAnsi"/>
+        </w:rPr>
+        <w:t>;</w:t>
+      </w:r>
+    </w:p>
+    <w:p>
+      <w:pPr>
+        <w:ind w:left="720" w:hanging="720"/>
+        <w:rPr>
+          <w:rFonts w:cstheme="minorHAnsi"/>
+        </w:rPr>
+      </w:pPr>
+    </w:p>
+    <w:p>
+      <w:pPr>
+        <w:ind w:left="720" w:hanging="720"/>
+        <w:rPr>
+          <w:rFonts w:cstheme="minorHAnsi"/>
+        </w:rPr>
+      </w:pPr>
+    </w:p>
+    <w:p>
+      <w:pPr>
+        <w:pStyle w:val="ListParagraph"/>
+        <w:numPr>
+          <w:ilvl w:val="0"/>
+          <w:numId w:val="32"/>
+        </w:numPr>
+        <w:rPr>
+          <w:rFonts w:cstheme="minorHAnsi"/>
+          <w:b/>
+          <w:bCs/>
+        </w:rPr>
+      </w:pPr>
+      <w:r>
+        <w:rPr>
+          <w:rFonts w:cstheme="minorHAnsi"/>
+          <w:b/>
+          <w:bCs/>
+        </w:rPr>
+        <w:t>SELECTION</w:t>
+      </w:r>
+      <w:r>
+        <w:rPr>
+          <w:rFonts w:cstheme="minorHAnsi"/>
+          <w:b/>
+          <w:bCs/>
+        </w:rPr>
+        <w:t xml:space="preserve"> QUERY</w:t>
+      </w:r>
+    </w:p>
+    <w:p>
+      <w:pPr>
+        <w:ind w:left="720" w:hanging="720"/>
+        <w:rPr>
+          <w:rFonts w:cstheme="minorHAnsi"/>
+        </w:rPr>
+      </w:pPr>
+    </w:p>
+    <w:p>
+      <w:pPr>
+        <w:ind w:left="720" w:hanging="720"/>
+        <w:rPr>
+          <w:rFonts w:cstheme="minorHAnsi"/>
+        </w:rPr>
+      </w:pPr>
+      <w:r>
+        <w:rPr>
+          <w:rFonts w:cstheme="minorHAnsi"/>
+        </w:rPr>
+        <w:t>8</w:t>
+      </w:r>
+      <w:r>
+        <w:rPr>
+          <w:rFonts w:cstheme="minorHAnsi"/>
+        </w:rPr>
+        <w:t>6</w:t>
+      </w:r>
+      <w:r>
+        <w:rPr>
+          <w:rFonts w:cstheme="minorHAnsi"/>
+        </w:rPr>
+        <w:t>.</w:t>
+      </w:r>
+      <w:r>
+        <w:rPr>
+          <w:rFonts w:cstheme="minorHAnsi"/>
+        </w:rPr>
+        <w:tab/>
+      </w:r>
+      <w:r>
+        <w:rPr>
+          <w:rFonts w:cstheme="minorHAnsi"/>
+        </w:rPr>
+        <w:tab/>
+      </w:r>
+      <w:r>
+        <w:rPr>
+          <w:rFonts w:cstheme="minorHAnsi"/>
+        </w:rPr>
+        <w:t>SELECT t1.name as name1,</w:t>
+      </w:r>
+      <w:r>
+        <w:rPr>
+          <w:rFonts w:cstheme="minorHAnsi"/>
+        </w:rPr>
+        <w:t xml:space="preserve"> </w:t>
+      </w:r>
+      <w:r>
+        <w:rPr>
+          <w:rFonts w:cstheme="minorHAnsi"/>
+        </w:rPr>
+        <w:t>t2.name as name2</w:t>
+      </w:r>
+    </w:p>
+    <w:p>
+      <w:pPr>
+        <w:ind w:left="720" w:hanging="720"/>
+        <w:rPr>
+          <w:rFonts w:cstheme="minorHAnsi"/>
+        </w:rPr>
+      </w:pPr>
+      <w:r>
+        <w:rPr>
+          <w:rFonts w:cstheme="minorHAnsi"/>
+        </w:rPr>
+        <w:t xml:space="preserve">                    </w:t>
+      </w:r>
+      <w:r>
+        <w:rPr>
+          <w:rFonts w:cstheme="minorHAnsi"/>
+        </w:rPr>
+        <w:t xml:space="preserve">       </w:t>
+      </w:r>
+      <w:r>
+        <w:rPr>
+          <w:rFonts w:cstheme="minorHAnsi"/>
+        </w:rPr>
+        <w:t xml:space="preserve">FROM game g, team t1, team t2 </w:t>
+      </w:r>
+    </w:p>
+    <w:p>
+      <w:pPr>
+        <w:ind w:left="720" w:hanging="720"/>
+        <w:rPr>
+          <w:rFonts w:cstheme="minorHAnsi"/>
+        </w:rPr>
+      </w:pPr>
+      <w:r>
+        <w:rPr>
+          <w:rFonts w:cstheme="minorHAnsi"/>
+        </w:rPr>
+        <w:tab/>
+      </w:r>
+      <w:r>
+        <w:rPr>
+          <w:rFonts w:cstheme="minorHAnsi"/>
+        </w:rPr>
+        <w:tab/>
+      </w:r>
+      <w:r>
+        <w:rPr>
+          <w:rFonts w:cstheme="minorHAnsi"/>
+        </w:rPr>
+        <w:t xml:space="preserve">WHERE </w:t>
+      </w:r>
+      <w:proofErr w:type="spellStart"/>
+      <w:proofErr w:type="gramStart"/>
+      <w:r>
+        <w:rPr>
+          <w:rFonts w:cstheme="minorHAnsi"/>
+        </w:rPr>
+        <w:t>g.</w:t>
+      </w:r>
+      <w:r>
+        <w:rPr>
+          <w:rFonts w:cstheme="minorHAnsi"/>
+        </w:rPr>
+        <w:t>home</w:t>
+      </w:r>
+      <w:proofErr w:type="gramEnd"/>
+      <w:r>
+        <w:rPr>
+          <w:rFonts w:cstheme="minorHAnsi"/>
+        </w:rPr>
+        <w:t>_tid</w:t>
+      </w:r>
+      <w:proofErr w:type="spellEnd"/>
+      <w:r>
+        <w:rPr>
+          <w:rFonts w:cstheme="minorHAnsi"/>
+        </w:rPr>
+        <w:t xml:space="preserve"> = t1.</w:t>
+      </w:r>
+      <w:r>
+        <w:rPr>
+          <w:rFonts w:cstheme="minorHAnsi"/>
+        </w:rPr>
+        <w:t xml:space="preserve">tid </w:t>
+      </w:r>
+      <w:r>
+        <w:rPr>
+          <w:rFonts w:cstheme="minorHAnsi"/>
+        </w:rPr>
+        <w:t xml:space="preserve">AND </w:t>
+      </w:r>
+      <w:proofErr w:type="spellStart"/>
+      <w:r>
+        <w:rPr>
+          <w:rFonts w:cstheme="minorHAnsi"/>
+        </w:rPr>
+        <w:t>g.AWAY_TID</w:t>
+      </w:r>
+      <w:proofErr w:type="spellEnd"/>
+      <w:r>
+        <w:rPr>
+          <w:rFonts w:cstheme="minorHAnsi"/>
+        </w:rPr>
+        <w:t xml:space="preserve"> = t2.TID </w:t>
+      </w:r>
+    </w:p>
+    <w:p>
+      <w:pPr>
+        <w:ind w:left="720"/>
+        <w:rPr>
+          <w:rFonts w:cstheme="minorHAnsi"/>
+        </w:rPr>
+      </w:pPr>
+      <w:r>
+        <w:rPr>
+          <w:rFonts w:cstheme="minorHAnsi"/>
+        </w:rPr>
+        <w:tab/>
+      </w:r>
+      <w:r>
+        <w:rPr>
+          <w:rFonts w:cstheme="minorHAnsi"/>
+        </w:rPr>
+        <w:t xml:space="preserve">AND (t1.name </w:t>
+      </w:r>
+      <w:proofErr w:type="gramStart"/>
+      <w:r>
+        <w:rPr>
+          <w:rFonts w:cstheme="minorHAnsi"/>
+        </w:rPr>
+        <w:t>= ?</w:t>
+      </w:r>
+      <w:proofErr w:type="gramEnd"/>
+      <w:r>
+        <w:rPr>
+          <w:rFonts w:cstheme="minorHAnsi"/>
+        </w:rPr>
+        <w:t xml:space="preserve"> </w:t>
+      </w:r>
+      <w:r>
+        <w:rPr>
+          <w:rFonts w:cstheme="minorHAnsi"/>
+        </w:rPr>
+        <w:t>OR</w:t>
+      </w:r>
+      <w:r>
+        <w:rPr>
+          <w:rFonts w:cstheme="minorHAnsi"/>
+        </w:rPr>
+        <w:t xml:space="preserve"> t2.name </w:t>
+      </w:r>
+      <w:proofErr w:type="gramStart"/>
+      <w:r>
+        <w:rPr>
+          <w:rFonts w:cstheme="minorHAnsi"/>
+        </w:rPr>
+        <w:t>= ?</w:t>
+      </w:r>
+      <w:proofErr w:type="gramEnd"/>
+      <w:r>
+        <w:rPr>
+          <w:rFonts w:cstheme="minorHAnsi"/>
+        </w:rPr>
+        <w:t>)</w:t>
+      </w:r>
+      <w:r>
+        <w:rPr>
+          <w:rFonts w:cstheme="minorHAnsi"/>
+        </w:rPr>
+        <w:t>;</w:t>
+      </w:r>
+    </w:p>
+    <w:p>
+      <w:pPr>
+        <w:ind w:left="720"/>
+        <w:rPr>
+          <w:rFonts w:cstheme="minorHAnsi"/>
+        </w:rPr>
+      </w:pPr>
+    </w:p>
+    <w:p>
+      <w:pPr>
+        <w:rPr>
+          <w:rFonts w:cstheme="minorHAnsi"/>
+        </w:rPr>
+      </w:pPr>
+    </w:p>
+    <w:p>
+      <w:pPr>
+        <w:pStyle w:val="ListParagraph"/>
+        <w:numPr>
+          <w:ilvl w:val="0"/>
+          <w:numId w:val="32"/>
+        </w:numPr>
+        <w:rPr>
+          <w:rFonts w:cstheme="minorHAnsi"/>
+          <w:b/>
+          <w:bCs/>
+        </w:rPr>
+      </w:pPr>
+      <w:r>
+        <w:rPr>
+          <w:rFonts w:cstheme="minorHAnsi"/>
+          <w:b/>
+          <w:bCs/>
+        </w:rPr>
+        <w:t>JOIN</w:t>
+      </w:r>
+      <w:r>
+        <w:rPr>
+          <w:rFonts w:cstheme="minorHAnsi"/>
+          <w:b/>
+          <w:bCs/>
+        </w:rPr>
+        <w:t xml:space="preserve"> QUERY</w:t>
+      </w:r>
+    </w:p>
+    <w:p>
+      <w:pPr>
+        <w:rPr>
+          <w:rFonts w:cstheme="minorHAnsi"/>
+        </w:rPr>
+      </w:pPr>
+    </w:p>
+    <w:p>
+      <w:pPr>
+        <w:ind w:left="720" w:hanging="720"/>
+        <w:rPr>
+          <w:rFonts w:cstheme="minorHAnsi"/>
+        </w:rPr>
+      </w:pPr>
+      <w:r>
+        <w:rPr>
+          <w:rFonts w:cstheme="minorHAnsi"/>
+        </w:rPr>
+        <w:t>11</w:t>
+      </w:r>
+      <w:r>
+        <w:rPr>
+          <w:rFonts w:cstheme="minorHAnsi"/>
+        </w:rPr>
+        <w:t>2</w:t>
+      </w:r>
+      <w:r>
+        <w:rPr>
+          <w:rFonts w:cstheme="minorHAnsi"/>
+        </w:rPr>
+        <w:t>.</w:t>
+      </w:r>
+      <w:r>
+        <w:rPr>
+          <w:rFonts w:cstheme="minorHAnsi"/>
+        </w:rPr>
+        <w:tab/>
+      </w:r>
+      <w:r>
+        <w:rPr>
+          <w:rFonts w:cstheme="minorHAnsi"/>
+        </w:rPr>
+        <w:tab/>
+      </w:r>
+      <w:r>
+        <w:rPr>
+          <w:rFonts w:cstheme="minorHAnsi"/>
+        </w:rPr>
+        <w:t xml:space="preserve">SELECT s.name as sponsor, </w:t>
+      </w:r>
+      <w:proofErr w:type="spellStart"/>
+      <w:proofErr w:type="gramStart"/>
+      <w:r>
+        <w:rPr>
+          <w:rFonts w:cstheme="minorHAnsi"/>
+        </w:rPr>
+        <w:t>s.CONTRIBUTION</w:t>
+      </w:r>
+      <w:proofErr w:type="spellEnd"/>
+      <w:proofErr w:type="gramEnd"/>
+      <w:r>
+        <w:rPr>
+          <w:rFonts w:cstheme="minorHAnsi"/>
+        </w:rPr>
+        <w:t xml:space="preserve"> FROM </w:t>
+      </w:r>
+      <w:r>
+        <w:rPr>
+          <w:rFonts w:cstheme="minorHAnsi"/>
+        </w:rPr>
+        <w:t>S</w:t>
+      </w:r>
+      <w:r>
+        <w:rPr>
+          <w:rFonts w:cstheme="minorHAnsi"/>
+        </w:rPr>
+        <w:t xml:space="preserve">ponsors ss </w:t>
+      </w:r>
+    </w:p>
+    <w:p>
+      <w:pPr>
+        <w:ind w:left="720" w:hanging="720"/>
+        <w:rPr>
+          <w:rFonts w:cstheme="minorHAnsi"/>
+        </w:rPr>
+      </w:pPr>
+      <w:r>
+        <w:rPr>
+          <w:rFonts w:cstheme="minorHAnsi"/>
+        </w:rPr>
+        <w:t xml:space="preserve">                    </w:t>
+      </w:r>
+      <w:r>
+        <w:rPr>
+          <w:rFonts w:cstheme="minorHAnsi"/>
+        </w:rPr>
+        <w:tab/>
+      </w:r>
+      <w:r>
+        <w:rPr>
+          <w:rFonts w:cstheme="minorHAnsi"/>
+        </w:rPr>
+        <w:t xml:space="preserve">JOIN </w:t>
+      </w:r>
+      <w:r>
+        <w:rPr>
+          <w:rFonts w:cstheme="minorHAnsi"/>
+        </w:rPr>
+        <w:t>S</w:t>
+      </w:r>
+      <w:r>
+        <w:rPr>
+          <w:rFonts w:cstheme="minorHAnsi"/>
+        </w:rPr>
+        <w:t xml:space="preserve">ponsor s ON s.name = </w:t>
+      </w:r>
+      <w:proofErr w:type="spellStart"/>
+      <w:proofErr w:type="gramStart"/>
+      <w:r>
+        <w:rPr>
+          <w:rFonts w:cstheme="minorHAnsi"/>
+        </w:rPr>
+        <w:t>ss.sname</w:t>
+      </w:r>
+      <w:proofErr w:type="spellEnd"/>
+      <w:proofErr w:type="gramEnd"/>
+    </w:p>
+    <w:p>
+      <w:pPr>
+        <w:ind w:left="720" w:hanging="720"/>
+        <w:rPr>
+          <w:rFonts w:cstheme="minorHAnsi"/>
+        </w:rPr>
+      </w:pPr>
+      <w:r>
+        <w:rPr>
+          <w:rFonts w:cstheme="minorHAnsi"/>
+        </w:rPr>
+        <w:t xml:space="preserve">                    </w:t>
+      </w:r>
+      <w:r>
+        <w:rPr>
+          <w:rFonts w:cstheme="minorHAnsi"/>
+        </w:rPr>
+        <w:tab/>
+      </w:r>
+      <w:r>
+        <w:rPr>
+          <w:rFonts w:cstheme="minorHAnsi"/>
+        </w:rPr>
+        <w:t xml:space="preserve">JOIN </w:t>
+      </w:r>
+      <w:r>
+        <w:rPr>
+          <w:rFonts w:cstheme="minorHAnsi"/>
+        </w:rPr>
+        <w:t>T</w:t>
+      </w:r>
+      <w:r>
+        <w:rPr>
+          <w:rFonts w:cstheme="minorHAnsi"/>
+        </w:rPr>
+        <w:t xml:space="preserve">eam t ON </w:t>
+      </w:r>
+      <w:proofErr w:type="spellStart"/>
+      <w:r>
+        <w:rPr>
+          <w:rFonts w:cstheme="minorHAnsi"/>
+        </w:rPr>
+        <w:t>t.TID</w:t>
+      </w:r>
+      <w:proofErr w:type="spellEnd"/>
+      <w:r>
+        <w:rPr>
+          <w:rFonts w:cstheme="minorHAnsi"/>
+        </w:rPr>
+        <w:t xml:space="preserve"> = </w:t>
+      </w:r>
+      <w:proofErr w:type="spellStart"/>
+      <w:r>
+        <w:rPr>
+          <w:rFonts w:cstheme="minorHAnsi"/>
+        </w:rPr>
+        <w:t>ss.</w:t>
+      </w:r>
+      <w:r>
+        <w:rPr>
+          <w:rFonts w:cstheme="minorHAnsi"/>
+        </w:rPr>
+        <w:t>tid</w:t>
+      </w:r>
+      <w:proofErr w:type="spellEnd"/>
+      <w:r>
+        <w:rPr>
+          <w:rFonts w:cstheme="minorHAnsi"/>
+        </w:rPr>
+        <w:t xml:space="preserve"> </w:t>
+      </w:r>
+    </w:p>
+    <w:p>
+      <w:pPr>
+        <w:ind w:left="720" w:hanging="720"/>
+        <w:rPr>
+          <w:rFonts w:cstheme="minorHAnsi"/>
+        </w:rPr>
+      </w:pPr>
+      <w:r>
+        <w:rPr>
+          <w:rFonts w:cstheme="minorHAnsi"/>
+        </w:rPr>
+        <w:tab/>
+      </w:r>
+      <w:r>
+        <w:rPr>
+          <w:rFonts w:cstheme="minorHAnsi"/>
+        </w:rPr>
+        <w:tab/>
+      </w:r>
+      <w:r>
+        <w:rPr>
+          <w:rFonts w:cstheme="minorHAnsi"/>
+        </w:rPr>
+        <w:t xml:space="preserve">WHERE t.name </w:t>
+      </w:r>
+      <w:proofErr w:type="gramStart"/>
+      <w:r>
+        <w:rPr>
+          <w:rFonts w:cstheme="minorHAnsi"/>
+        </w:rPr>
+        <w:t>= ?</w:t>
+      </w:r>
+      <w:proofErr w:type="gramEnd"/>
+      <w:r>
+        <w:rPr>
+          <w:rFonts w:cstheme="minorHAnsi"/>
+        </w:rPr>
+        <w:t>;</w:t>
+      </w:r>
+    </w:p>
+    <w:p>
+      <w:pPr>
+        <w:ind w:left="720" w:hanging="720"/>
+        <w:rPr>
+          <w:rFonts w:cstheme="minorHAnsi"/>
+        </w:rPr>
+      </w:pPr>
+    </w:p>
+    <w:p>
+      <w:pPr>
+        <w:ind w:left="720" w:hanging="720"/>
+        <w:rPr>
+          <w:rFonts w:cstheme="minorHAnsi"/>
+        </w:rPr>
+      </w:pPr>
+    </w:p>
+    <w:p>
+      <w:pPr>
+        <w:pStyle w:val="ListParagraph"/>
+        <w:numPr>
+          <w:ilvl w:val="0"/>
+          <w:numId w:val="32"/>
+        </w:numPr>
+        <w:rPr>
+          <w:rFonts w:cstheme="minorHAnsi"/>
+          <w:b/>
+          <w:bCs/>
+        </w:rPr>
+      </w:pPr>
+      <w:r>
+        <w:rPr>
+          <w:rFonts w:cstheme="minorHAnsi"/>
+          <w:b/>
+          <w:bCs/>
+        </w:rPr>
+        <w:t>AGGREGATION WITH GROUP BY</w:t>
+      </w:r>
+      <w:r>
+        <w:rPr>
+          <w:rFonts w:cstheme="minorHAnsi"/>
+          <w:b/>
+          <w:bCs/>
+        </w:rPr>
+        <w:t xml:space="preserve"> QUERY</w:t>
+      </w:r>
+    </w:p>
+    <w:p>
+      <w:pPr>
+        <w:rPr>
+          <w:rFonts w:cstheme="minorHAnsi"/>
+        </w:rPr>
+      </w:pPr>
+    </w:p>
+    <w:p>
+      <w:pPr>
+        <w:ind w:left="720" w:hanging="720"/>
+        <w:rPr>
+          <w:rFonts w:cstheme="minorHAnsi"/>
+        </w:rPr>
+      </w:pPr>
+      <w:r>
+        <w:rPr>
+          <w:rFonts w:cstheme="minorHAnsi"/>
+        </w:rPr>
+        <w:t>485.</w:t>
+      </w:r>
+      <w:r>
+        <w:rPr>
+          <w:rFonts w:cstheme="minorHAnsi"/>
+        </w:rPr>
+        <w:tab/>
+      </w:r>
+      <w:r>
+        <w:rPr>
+          <w:rFonts w:cstheme="minorHAnsi"/>
+        </w:rPr>
+        <w:tab/>
+      </w:r>
+      <w:r>
+        <w:rPr>
+          <w:rFonts w:cstheme="minorHAnsi"/>
+        </w:rPr>
+        <w:t xml:space="preserve">SELECT </w:t>
+      </w:r>
+      <w:proofErr w:type="gramStart"/>
+      <w:r>
+        <w:rPr>
+          <w:rFonts w:cstheme="minorHAnsi"/>
+        </w:rPr>
+        <w:t>SUM(</w:t>
+      </w:r>
+      <w:proofErr w:type="gramEnd"/>
+      <w:r>
+        <w:rPr>
+          <w:rFonts w:cstheme="minorHAnsi"/>
+        </w:rPr>
+        <w:t xml:space="preserve">salary) AS total </w:t>
+      </w:r>
+    </w:p>
+    <w:p>
+      <w:pPr>
+        <w:ind w:left="720" w:hanging="720"/>
+        <w:rPr>
+          <w:rFonts w:cstheme="minorHAnsi"/>
+        </w:rPr>
+      </w:pPr>
+      <w:r>
+        <w:rPr>
+          <w:rFonts w:cstheme="minorHAnsi"/>
+        </w:rPr>
+        <w:tab/>
+      </w:r>
+      <w:r>
+        <w:rPr>
+          <w:rFonts w:cstheme="minorHAnsi"/>
+        </w:rPr>
+        <w:tab/>
+      </w:r>
+      <w:r>
+        <w:rPr>
+          <w:rFonts w:cstheme="minorHAnsi"/>
+        </w:rPr>
+        <w:t xml:space="preserve">FROM TeamMember WHERE tid </w:t>
+      </w:r>
+      <w:proofErr w:type="gramStart"/>
+      <w:r>
+        <w:rPr>
+          <w:rFonts w:cstheme="minorHAnsi"/>
+        </w:rPr>
+        <w:t>= ?</w:t>
+      </w:r>
+      <w:proofErr w:type="gramEnd"/>
+      <w:r>
+        <w:rPr>
+          <w:rFonts w:cstheme="minorHAnsi"/>
+        </w:rPr>
+        <w:t>;</w:t>
+      </w:r>
+    </w:p>
+    <w:p>
+      <w:pPr>
+        <w:ind w:left="720" w:hanging="720"/>
+        <w:rPr>
+          <w:rFonts w:cstheme="minorHAnsi"/>
+        </w:rPr>
+      </w:pPr>
+    </w:p>
+    <w:p>
+      <w:pPr>
+        <w:ind w:left="720" w:hanging="720"/>
+        <w:rPr>
+          <w:rFonts w:cstheme="minorHAnsi"/>
+        </w:rPr>
+      </w:pPr>
+    </w:p>
+    <w:p>
+      <w:pPr>
+        <w:pStyle w:val="ListParagraph"/>
+        <w:numPr>
+          <w:ilvl w:val="0"/>
+          <w:numId w:val="32"/>
+        </w:numPr>
+        <w:rPr>
+          <w:rFonts w:cstheme="minorHAnsi"/>
+          <w:b/>
+          <w:bCs/>
+        </w:rPr>
+      </w:pPr>
+      <w:r>
+        <w:rPr>
+          <w:rFonts w:cstheme="minorHAnsi"/>
+          <w:b/>
+          <w:bCs/>
+        </w:rPr>
+        <w:t>PROJECTION</w:t>
+      </w:r>
+    </w:p>
+    <w:p>
+      <w:pPr>
+        <w:ind w:left="720" w:hanging="720"/>
+        <w:rPr>
+          <w:rFonts w:cstheme="minorHAnsi"/>
+        </w:rPr>
+      </w:pPr>
+    </w:p>
+    <w:p>
+      <w:pPr>
+        <w:ind w:left="720" w:hanging="720"/>
+        <w:rPr>
+          <w:rFonts w:cstheme="minorHAnsi"/>
+        </w:rPr>
+      </w:pPr>
+      <w:r>
+        <w:rPr>
+          <w:rFonts w:cstheme="minorHAnsi"/>
+        </w:rPr>
+        <w:t>3</w:t>
+      </w:r>
+      <w:r>
+        <w:rPr>
+          <w:rFonts w:cstheme="minorHAnsi"/>
+        </w:rPr>
+        <w:t>70</w:t>
+      </w:r>
+      <w:r>
+        <w:rPr>
+          <w:rFonts w:cstheme="minorHAnsi"/>
+        </w:rPr>
+        <w:t>.</w:t>
+      </w:r>
+      <w:r>
+        <w:rPr>
+          <w:rFonts w:cstheme="minorHAnsi"/>
+        </w:rPr>
+        <w:tab/>
+      </w:r>
+      <w:r>
+        <w:rPr>
+          <w:rFonts w:cstheme="minorHAnsi"/>
+        </w:rPr>
+        <w:tab/>
+      </w:r>
+      <w:r>
+        <w:rPr>
+          <w:rFonts w:cstheme="minorHAnsi"/>
+        </w:rPr>
+        <w:t xml:space="preserve">SELECT ssid, home_points, home_steals, home_assists, home_rebounds </w:t>
+      </w:r>
+    </w:p>
+    <w:p>
+      <w:pPr>
+        <w:ind w:left="720"/>
+        <w:rPr>
+          <w:rFonts w:cstheme="minorHAnsi"/>
+        </w:rPr>
+      </w:pPr>
+      <w:r>
+        <w:rPr>
+          <w:rFonts w:cstheme="minorHAnsi"/>
+        </w:rPr>
+        <w:tab/>
+        <w:t xml:space="preserve">FROM </w:t>
+      </w:r>
+      <w:proofErr w:type="spellStart"/>
+      <w:r>
+        <w:rPr>
+          <w:rFonts w:cstheme="minorHAnsi"/>
+        </w:rPr>
+        <w:t>Statsheet</w:t>
+      </w:r>
+      <w:proofErr w:type="spellEnd"/>
+      <w:r>
+        <w:rPr>
+          <w:rFonts w:cstheme="minorHAnsi"/>
+        </w:rPr>
+        <w:t xml:space="preserve"> </w:t>
+      </w:r>
+      <w:r>
+        <w:rPr>
+          <w:rFonts w:cstheme="minorHAnsi"/>
+        </w:rPr>
+        <w:t>WHERE</w:t>
+      </w:r>
+      <w:r>
+        <w:rPr>
+          <w:rFonts w:cstheme="minorHAnsi"/>
+        </w:rPr>
+        <w:t xml:space="preserve"> ssid </w:t>
+      </w:r>
+      <w:proofErr w:type="gramStart"/>
+      <w:r>
+        <w:rPr>
+          <w:rFonts w:cstheme="minorHAnsi"/>
+        </w:rPr>
+        <w:t xml:space="preserve">= </w:t>
+      </w:r>
+      <w:r>
+        <w:rPr>
+          <w:rFonts w:cstheme="minorHAnsi"/>
+        </w:rPr>
+        <w:t>?</w:t>
+      </w:r>
+      <w:proofErr w:type="gramEnd"/>
+      <w:r>
+        <w:rPr>
+          <w:rFonts w:cstheme="minorHAnsi"/>
+        </w:rPr>
+        <w:t>;</w:t>
+      </w:r>
+    </w:p>
+    <w:p>
+      <w:pPr>
+        <w:ind w:left="720"/>
+        <w:rPr>
+          <w:rFonts w:cstheme="minorHAnsi"/>
+        </w:rPr>
+      </w:pPr>
+    </w:p>
+    <w:p>
+      <w:pPr>
+        <w:ind w:left="720" w:hanging="720"/>
+        <w:rPr>
+          <w:rFonts w:cstheme="minorHAnsi"/>
+        </w:rPr>
+      </w:pPr>
+      <w:r>
+        <w:rPr>
+          <w:rFonts w:cstheme="minorHAnsi"/>
+        </w:rPr>
+        <w:t>3</w:t>
+      </w:r>
+      <w:r>
+        <w:rPr>
+          <w:rFonts w:cstheme="minorHAnsi"/>
+        </w:rPr>
+        <w:t>96</w:t>
+      </w:r>
+      <w:r>
+        <w:rPr>
+          <w:rFonts w:cstheme="minorHAnsi"/>
+        </w:rPr>
+        <w:t>.</w:t>
+      </w:r>
+      <w:r>
+        <w:rPr>
+          <w:rFonts w:cstheme="minorHAnsi"/>
+        </w:rPr>
+        <w:tab/>
+      </w:r>
+      <w:r>
+        <w:rPr>
+          <w:rFonts w:cstheme="minorHAnsi"/>
+        </w:rPr>
+        <w:tab/>
+      </w:r>
+      <w:r>
+        <w:rPr>
+          <w:rFonts w:cstheme="minorHAnsi"/>
+        </w:rPr>
+        <w:t xml:space="preserve">SELECT ssid, away_points, away_steals, away_assists, away_rebounds </w:t>
+      </w:r>
+    </w:p>
+    <w:p>
+      <w:pPr>
+        <w:ind w:left="720" w:hanging="720"/>
+        <w:rPr>
+          <w:rFonts w:cstheme="minorHAnsi"/>
+        </w:rPr>
+      </w:pPr>
+      <w:r>
+        <w:rPr>
+          <w:rFonts w:cstheme="minorHAnsi"/>
+        </w:rPr>
+        <w:tab/>
+      </w:r>
+      <w:r>
+        <w:rPr>
+          <w:rFonts w:cstheme="minorHAnsi"/>
+        </w:rPr>
+        <w:tab/>
+        <w:t xml:space="preserve">FROM </w:t>
+      </w:r>
+      <w:proofErr w:type="spellStart"/>
+      <w:r>
+        <w:rPr>
+          <w:rFonts w:cstheme="minorHAnsi"/>
+        </w:rPr>
+        <w:t>Statsheet</w:t>
+      </w:r>
+      <w:proofErr w:type="spellEnd"/>
+      <w:r>
+        <w:rPr>
+          <w:rFonts w:cstheme="minorHAnsi"/>
+        </w:rPr>
+        <w:t xml:space="preserve"> </w:t>
+      </w:r>
+      <w:r>
+        <w:rPr>
+          <w:rFonts w:cstheme="minorHAnsi"/>
+        </w:rPr>
+        <w:t>WHERE</w:t>
+      </w:r>
+      <w:r>
+        <w:rPr>
+          <w:rFonts w:cstheme="minorHAnsi"/>
+        </w:rPr>
+        <w:t xml:space="preserve"> ssid </w:t>
+      </w:r>
+      <w:proofErr w:type="gramStart"/>
+      <w:r>
+        <w:rPr>
+          <w:rFonts w:cstheme="minorHAnsi"/>
+        </w:rPr>
+        <w:t xml:space="preserve">= </w:t>
+      </w:r>
+      <w:r>
+        <w:rPr>
+          <w:rFonts w:cstheme="minorHAnsi"/>
+        </w:rPr>
+        <w:t>?</w:t>
+      </w:r>
+      <w:proofErr w:type="gramEnd"/>
+      <w:r>
+        <w:rPr>
+          <w:rFonts w:cstheme="minorHAnsi"/>
+        </w:rPr>
+        <w:t>;</w:t>
+      </w:r>
+    </w:p>
+    <w:p>
+      <w:pPr>
+        <w:ind w:left="720" w:hanging="720"/>
+        <w:rPr>
+          <w:rFonts w:cstheme="minorHAnsi"/>
+        </w:rPr>
+      </w:pPr>
+    </w:p>
+    <w:p>
+      <w:pPr>
+        <w:ind w:left="720" w:hanging="720"/>
+        <w:rPr>
+          <w:rFonts w:cstheme="minorHAnsi"/>
+        </w:rPr>
+      </w:pPr>
+    </w:p>
+    <w:p>
+      <w:pPr>
+        <w:rPr>
+          <w:rFonts w:cstheme="minorHAnsi"/>
+        </w:rPr>
+      </w:pPr>
+    </w:p>
+    <w:p>
+      <w:pPr>
         <w:rPr>
           <w:rFonts w:cstheme="minorHAnsi"/>
           <w:b/>
@@ -5372,8 +5777,7 @@
           <w:sz w:val="32"/>
           <w:szCs w:val="32"/>
         </w:rPr>
-        <w:t>SQL QUERIES</w:t>
-      </w:r>
+      </w:pPr>
     </w:p>
     <w:p>
       <w:pPr>
@@ -5390,6 +5794,257 @@
       <w:pPr>
         <w:rPr>
           <w:rFonts w:cstheme="minorHAnsi"/>
+          <w:b/>
+          <w:bCs/>
+          <w:sz w:val="32"/>
+          <w:szCs w:val="32"/>
+        </w:rPr>
+      </w:pPr>
+    </w:p>
+    <w:p>
+      <w:pPr>
+        <w:rPr>
+          <w:rFonts w:cstheme="minorHAnsi"/>
+          <w:b/>
+          <w:bCs/>
+          <w:sz w:val="32"/>
+          <w:szCs w:val="32"/>
+        </w:rPr>
+      </w:pPr>
+    </w:p>
+    <w:p>
+      <w:pPr>
+        <w:rPr>
+          <w:rFonts w:cstheme="minorHAnsi"/>
+          <w:b/>
+          <w:bCs/>
+          <w:sz w:val="32"/>
+          <w:szCs w:val="32"/>
+        </w:rPr>
+      </w:pPr>
+    </w:p>
+    <w:p>
+      <w:pPr>
+        <w:rPr>
+          <w:rFonts w:cstheme="minorHAnsi"/>
+          <w:b/>
+          <w:bCs/>
+          <w:sz w:val="32"/>
+          <w:szCs w:val="32"/>
+        </w:rPr>
+      </w:pPr>
+    </w:p>
+    <w:p>
+      <w:pPr>
+        <w:rPr>
+          <w:rFonts w:cstheme="minorHAnsi"/>
+          <w:b/>
+          <w:bCs/>
+          <w:sz w:val="32"/>
+          <w:szCs w:val="32"/>
+        </w:rPr>
+      </w:pPr>
+    </w:p>
+    <w:p>
+      <w:pPr>
+        <w:rPr>
+          <w:rFonts w:cstheme="minorHAnsi"/>
+          <w:b/>
+          <w:bCs/>
+          <w:sz w:val="32"/>
+          <w:szCs w:val="32"/>
+        </w:rPr>
+      </w:pPr>
+    </w:p>
+    <w:p>
+      <w:pPr>
+        <w:rPr>
+          <w:rFonts w:cstheme="minorHAnsi"/>
+          <w:b/>
+          <w:bCs/>
+          <w:sz w:val="32"/>
+          <w:szCs w:val="32"/>
+        </w:rPr>
+      </w:pPr>
+    </w:p>
+    <w:p>
+      <w:pPr>
+        <w:rPr>
+          <w:rFonts w:cstheme="minorHAnsi"/>
+          <w:b/>
+          <w:bCs/>
+          <w:sz w:val="32"/>
+          <w:szCs w:val="32"/>
+        </w:rPr>
+      </w:pPr>
+    </w:p>
+    <w:p>
+      <w:pPr>
+        <w:rPr>
+          <w:rFonts w:cstheme="minorHAnsi"/>
+          <w:b/>
+          <w:bCs/>
+          <w:sz w:val="32"/>
+          <w:szCs w:val="32"/>
+        </w:rPr>
+      </w:pPr>
+    </w:p>
+    <w:p>
+      <w:pPr>
+        <w:rPr>
+          <w:rFonts w:cstheme="minorHAnsi"/>
+          <w:b/>
+          <w:bCs/>
+          <w:sz w:val="32"/>
+          <w:szCs w:val="32"/>
+        </w:rPr>
+      </w:pPr>
+    </w:p>
+    <w:p>
+      <w:pPr>
+        <w:rPr>
+          <w:rFonts w:cstheme="minorHAnsi"/>
+          <w:b/>
+          <w:bCs/>
+          <w:sz w:val="32"/>
+          <w:szCs w:val="32"/>
+        </w:rPr>
+      </w:pPr>
+    </w:p>
+    <w:p>
+      <w:pPr>
+        <w:rPr>
+          <w:rFonts w:cstheme="minorHAnsi"/>
+          <w:b/>
+          <w:bCs/>
+          <w:sz w:val="32"/>
+          <w:szCs w:val="32"/>
+        </w:rPr>
+      </w:pPr>
+    </w:p>
+    <w:p>
+      <w:pPr>
+        <w:rPr>
+          <w:rFonts w:cstheme="minorHAnsi"/>
+          <w:b/>
+          <w:bCs/>
+          <w:sz w:val="32"/>
+          <w:szCs w:val="32"/>
+        </w:rPr>
+      </w:pPr>
+    </w:p>
+    <w:p>
+      <w:pPr>
+        <w:rPr>
+          <w:rFonts w:cstheme="minorHAnsi"/>
+          <w:b/>
+          <w:bCs/>
+          <w:sz w:val="32"/>
+          <w:szCs w:val="32"/>
+        </w:rPr>
+      </w:pPr>
+    </w:p>
+    <w:p>
+      <w:pPr>
+        <w:rPr>
+          <w:rFonts w:cstheme="minorHAnsi"/>
+          <w:b/>
+          <w:bCs/>
+          <w:sz w:val="32"/>
+          <w:szCs w:val="32"/>
+        </w:rPr>
+      </w:pPr>
+    </w:p>
+    <w:p>
+      <w:pPr>
+        <w:rPr>
+          <w:rFonts w:cstheme="minorHAnsi"/>
+          <w:b/>
+          <w:bCs/>
+          <w:sz w:val="32"/>
+          <w:szCs w:val="32"/>
+        </w:rPr>
+      </w:pPr>
+    </w:p>
+    <w:p>
+      <w:pPr>
+        <w:rPr>
+          <w:rFonts w:cstheme="minorHAnsi"/>
+          <w:b/>
+          <w:bCs/>
+          <w:sz w:val="32"/>
+          <w:szCs w:val="32"/>
+        </w:rPr>
+      </w:pPr>
+    </w:p>
+    <w:p>
+      <w:pPr>
+        <w:jc w:val="center"/>
+        <w:rPr>
+          <w:rFonts w:cstheme="minorHAnsi"/>
+          <w:b/>
+          <w:bCs/>
+          <w:sz w:val="32"/>
+          <w:szCs w:val="32"/>
+        </w:rPr>
+      </w:pPr>
+      <w:r>
+        <w:rPr>
+          <w:rFonts w:cstheme="minorHAnsi"/>
+          <w:b/>
+          <w:bCs/>
+          <w:sz w:val="32"/>
+          <w:szCs w:val="32"/>
+        </w:rPr>
+        <w:lastRenderedPageBreak/>
+        <w:t xml:space="preserve">ALL </w:t>
+      </w:r>
+      <w:r>
+        <w:rPr>
+          <w:rFonts w:cstheme="minorHAnsi"/>
+          <w:b/>
+          <w:bCs/>
+          <w:sz w:val="32"/>
+          <w:szCs w:val="32"/>
+        </w:rPr>
+        <w:t xml:space="preserve">OTHER </w:t>
+      </w:r>
+      <w:r>
+        <w:rPr>
+          <w:rFonts w:cstheme="minorHAnsi"/>
+          <w:b/>
+          <w:bCs/>
+          <w:sz w:val="32"/>
+          <w:szCs w:val="32"/>
+        </w:rPr>
+        <w:t xml:space="preserve">USED </w:t>
+      </w:r>
+      <w:r>
+        <w:rPr>
+          <w:rFonts w:cstheme="minorHAnsi"/>
+          <w:b/>
+          <w:bCs/>
+          <w:sz w:val="32"/>
+          <w:szCs w:val="32"/>
+        </w:rPr>
+        <w:t>SQL QUERIES</w:t>
+      </w:r>
+    </w:p>
+    <w:p>
+      <w:pPr>
+        <w:rPr>
+          <w:rFonts w:cstheme="minorHAnsi"/>
+          <w:b/>
+          <w:bCs/>
+          <w:sz w:val="32"/>
+          <w:szCs w:val="32"/>
+        </w:rPr>
+      </w:pPr>
+    </w:p>
+    <w:p>
+      <w:pPr>
+        <w:rPr>
+          <w:rFonts w:cstheme="minorHAnsi"/>
           <w:sz w:val="32"/>
           <w:szCs w:val="32"/>
         </w:rPr>
@@ -5495,7 +6150,19 @@
         <w:rPr>
           <w:rFonts w:cstheme="minorHAnsi"/>
         </w:rPr>
-        <w:t>60.</w:t>
+        <w:t>6</w:t>
+      </w:r>
+      <w:r>
+        <w:rPr>
+          <w:rFonts w:cstheme="minorHAnsi"/>
+        </w:rPr>
+        <w:t>3</w:t>
+      </w:r>
+      <w:r>
+        <w:rPr>
+          <w:rFonts w:cstheme="minorHAnsi"/>
+        </w:rPr>
+        <w:t>.</w:t>
       </w:r>
       <w:r>
         <w:rPr>
@@ -5546,7 +6213,19 @@
         <w:rPr>
           <w:rFonts w:cstheme="minorHAnsi"/>
         </w:rPr>
-        <w:t>143.</w:t>
+        <w:t>1</w:t>
+      </w:r>
+      <w:r>
+        <w:rPr>
+          <w:rFonts w:cstheme="minorHAnsi"/>
+        </w:rPr>
+        <w:t>40</w:t>
+      </w:r>
+      <w:r>
+        <w:rPr>
+          <w:rFonts w:cstheme="minorHAnsi"/>
+        </w:rPr>
+        <w:t>.</w:t>
       </w:r>
       <w:r>
         <w:rPr>
@@ -5626,7 +6305,19 @@
         <w:rPr>
           <w:rFonts w:cstheme="minorHAnsi"/>
         </w:rPr>
-        <w:t>172.</w:t>
+        <w:t>1</w:t>
+      </w:r>
+      <w:r>
+        <w:rPr>
+          <w:rFonts w:cstheme="minorHAnsi"/>
+        </w:rPr>
+        <w:t>70</w:t>
+      </w:r>
+      <w:r>
+        <w:rPr>
+          <w:rFonts w:cstheme="minorHAnsi"/>
+        </w:rPr>
+        <w:t>.</w:t>
       </w:r>
       <w:r>
         <w:rPr>
@@ -5712,7 +6403,19 @@
         <w:rPr>
           <w:rFonts w:cstheme="minorHAnsi"/>
         </w:rPr>
-        <w:t>190.</w:t>
+        <w:t>1</w:t>
+      </w:r>
+      <w:r>
+        <w:rPr>
+          <w:rFonts w:cstheme="minorHAnsi"/>
+        </w:rPr>
+        <w:t>88</w:t>
+      </w:r>
+      <w:r>
+        <w:rPr>
+          <w:rFonts w:cstheme="minorHAnsi"/>
+        </w:rPr>
+        <w:t>.</w:t>
       </w:r>
       <w:r>
         <w:t xml:space="preserve"> </w:t>
@@ -5811,7 +6514,19 @@
         <w:rPr>
           <w:rFonts w:cstheme="minorHAnsi"/>
         </w:rPr>
-        <w:t>256.</w:t>
+        <w:t>25</w:t>
+      </w:r>
+      <w:r>
+        <w:rPr>
+          <w:rFonts w:cstheme="minorHAnsi"/>
+        </w:rPr>
+        <w:t>8</w:t>
+      </w:r>
+      <w:r>
+        <w:rPr>
+          <w:rFonts w:cstheme="minorHAnsi"/>
+        </w:rPr>
+        <w:t>.</w:t>
       </w:r>
       <w:r>
         <w:t xml:space="preserve"> </w:t>
@@ -5924,6 +6639,20 @@
         </w:rPr>
         <w:t xml:space="preserve">t </w:t>
       </w:r>
+    </w:p>
+    <w:p>
+      <w:pPr>
+        <w:ind w:left="1440" w:hanging="1440"/>
+        <w:rPr>
+          <w:rFonts w:cstheme="minorHAnsi"/>
+        </w:rPr>
+      </w:pPr>
+      <w:r>
+        <w:rPr>
+          <w:rFonts w:cstheme="minorHAnsi"/>
+        </w:rPr>
+        <w:tab/>
+      </w:r>
       <w:r>
         <w:rPr>
           <w:rFonts w:cstheme="minorHAnsi"/>
@@ -6018,7 +6747,19 @@
         <w:rPr>
           <w:rFonts w:cstheme="minorHAnsi"/>
         </w:rPr>
-        <w:t>286.</w:t>
+        <w:t>2</w:t>
+      </w:r>
+      <w:r>
+        <w:rPr>
+          <w:rFonts w:cstheme="minorHAnsi"/>
+        </w:rPr>
+        <w:t>90</w:t>
+      </w:r>
+      <w:r>
+        <w:rPr>
+          <w:rFonts w:cstheme="minorHAnsi"/>
+        </w:rPr>
+        <w:t>.</w:t>
       </w:r>
       <w:r>
         <w:rPr>
@@ -6118,7 +6859,33 @@
         <w:rPr>
           <w:rFonts w:cstheme="minorHAnsi"/>
         </w:rPr>
-        <w:t xml:space="preserve"> WHERE </w:t>
+        <w:t xml:space="preserve"> </w:t>
+      </w:r>
+    </w:p>
+    <w:p>
+      <w:pPr>
+        <w:ind w:left="720" w:hanging="720"/>
+        <w:rPr>
+          <w:rFonts w:cstheme="minorHAnsi"/>
+        </w:rPr>
+      </w:pPr>
+      <w:r>
+        <w:rPr>
+          <w:rFonts w:cstheme="minorHAnsi"/>
+        </w:rPr>
+        <w:tab/>
+      </w:r>
+      <w:r>
+        <w:rPr>
+          <w:rFonts w:cstheme="minorHAnsi"/>
+        </w:rPr>
+        <w:tab/>
+      </w:r>
+      <w:r>
+        <w:rPr>
+          <w:rFonts w:cstheme="minorHAnsi"/>
+        </w:rPr>
+        <w:t xml:space="preserve">WHERE </w:t>
       </w:r>
       <w:proofErr w:type="spellStart"/>
       <w:r>
@@ -6196,7 +6963,19 @@
         <w:rPr>
           <w:rFonts w:cstheme="minorHAnsi"/>
         </w:rPr>
-        <w:t>317.</w:t>
+        <w:t>3</w:t>
+      </w:r>
+      <w:r>
+        <w:rPr>
+          <w:rFonts w:cstheme="minorHAnsi"/>
+        </w:rPr>
+        <w:t>23</w:t>
+      </w:r>
+      <w:r>
+        <w:rPr>
+          <w:rFonts w:cstheme="minorHAnsi"/>
+        </w:rPr>
+        <w:t>.</w:t>
       </w:r>
       <w:r>
         <w:rPr>
@@ -6272,7 +7051,19 @@
         <w:rPr>
           <w:rFonts w:cstheme="minorHAnsi"/>
         </w:rPr>
-        <w:t>340.</w:t>
+        <w:t>34</w:t>
+      </w:r>
+      <w:r>
+        <w:rPr>
+          <w:rFonts w:cstheme="minorHAnsi"/>
+        </w:rPr>
+        <w:t>6</w:t>
+      </w:r>
+      <w:r>
+        <w:rPr>
+          <w:rFonts w:cstheme="minorHAnsi"/>
+        </w:rPr>
+        <w:t>.</w:t>
       </w:r>
       <w:r>
         <w:rPr>
@@ -6356,7 +7147,13 @@
         <w:rPr>
           <w:rFonts w:cstheme="minorHAnsi"/>
         </w:rPr>
-        <w:t>408</w:t>
+        <w:t>4</w:t>
+      </w:r>
+      <w:r>
+        <w:rPr>
+          <w:rFonts w:cstheme="minorHAnsi"/>
+        </w:rPr>
+        <w:t>20</w:t>
       </w:r>
       <w:r>
         <w:rPr>
@@ -6525,6 +7322,26 @@
           <w:rFonts w:cstheme="minorHAnsi"/>
         </w:rPr>
         <w:t xml:space="preserve"> </w:t>
+      </w:r>
+    </w:p>
+    <w:p>
+      <w:pPr>
+        <w:ind w:left="720" w:hanging="720"/>
+        <w:rPr>
+          <w:rFonts w:cstheme="minorHAnsi"/>
+        </w:rPr>
+      </w:pPr>
+      <w:r>
+        <w:rPr>
+          <w:rFonts w:cstheme="minorHAnsi"/>
+        </w:rPr>
+        <w:tab/>
+      </w:r>
+      <w:r>
+        <w:rPr>
+          <w:rFonts w:cstheme="minorHAnsi"/>
+        </w:rPr>
+        <w:tab/>
       </w:r>
       <w:r>
         <w:rPr>
@@ -7872,6 +8689,95 @@
     </w:lvl>
   </w:abstractNum>
   <w:abstractNum w:abstractNumId="10" w15:restartNumberingAfterBreak="0">
+    <w:nsid w:val="1E11292E"/>
+    <w:multiLevelType w:val="hybridMultilevel"/>
+    <w:tmpl w:val="CA000FA2"/>
+    <w:lvl w:ilvl="0" w:tplc="FFFFFFFF">
+      <w:start w:val="1"/>
+      <w:numFmt w:val="decimal"/>
+      <w:lvlText w:val="%1."/>
+      <w:lvlJc w:val="left"/>
+      <w:pPr>
+        <w:ind w:left="720" w:hanging="360"/>
+      </w:pPr>
+      <w:rPr>
+        <w:rFonts w:hint="default"/>
+      </w:rPr>
+    </w:lvl>
+    <w:lvl w:ilvl="1" w:tplc="FFFFFFFF" w:tentative="1">
+      <w:start w:val="1"/>
+      <w:numFmt w:val="lowerLetter"/>
+      <w:lvlText w:val="%2."/>
+      <w:lvlJc w:val="left"/>
+      <w:pPr>
+        <w:ind w:left="1440" w:hanging="360"/>
+      </w:pPr>
+    </w:lvl>
+    <w:lvl w:ilvl="2" w:tplc="FFFFFFFF" w:tentative="1">
+      <w:start w:val="1"/>
+      <w:numFmt w:val="lowerRoman"/>
+      <w:lvlText w:val="%3."/>
+      <w:lvlJc w:val="right"/>
+      <w:pPr>
+        <w:ind w:left="2160" w:hanging="180"/>
+      </w:pPr>
+    </w:lvl>
+    <w:lvl w:ilvl="3" w:tplc="FFFFFFFF" w:tentative="1">
+      <w:start w:val="1"/>
+      <w:numFmt w:val="decimal"/>
+      <w:lvlText w:val="%4."/>
+      <w:lvlJc w:val="left"/>
+      <w:pPr>
+        <w:ind w:left="2880" w:hanging="360"/>
+      </w:pPr>
+    </w:lvl>
+    <w:lvl w:ilvl="4" w:tplc="FFFFFFFF" w:tentative="1">
+      <w:start w:val="1"/>
+      <w:numFmt w:val="lowerLetter"/>
+      <w:lvlText w:val="%5."/>
+      <w:lvlJc w:val="left"/>
+      <w:pPr>
+        <w:ind w:left="3600" w:hanging="360"/>
+      </w:pPr>
+    </w:lvl>
+    <w:lvl w:ilvl="5" w:tplc="FFFFFFFF" w:tentative="1">
+      <w:start w:val="1"/>
+      <w:numFmt w:val="lowerRoman"/>
+      <w:lvlText w:val="%6."/>
+      <w:lvlJc w:val="right"/>
+      <w:pPr>
+        <w:ind w:left="4320" w:hanging="180"/>
+      </w:pPr>
+    </w:lvl>
+    <w:lvl w:ilvl="6" w:tplc="FFFFFFFF" w:tentative="1">
+      <w:start w:val="1"/>
+      <w:numFmt w:val="decimal"/>
+      <w:lvlText w:val="%7."/>
+      <w:lvlJc w:val="left"/>
+      <w:pPr>
+        <w:ind w:left="5040" w:hanging="360"/>
+      </w:pPr>
+    </w:lvl>
+    <w:lvl w:ilvl="7" w:tplc="FFFFFFFF" w:tentative="1">
+      <w:start w:val="1"/>
+      <w:numFmt w:val="lowerLetter"/>
+      <w:lvlText w:val="%8."/>
+      <w:lvlJc w:val="left"/>
+      <w:pPr>
+        <w:ind w:left="5760" w:hanging="360"/>
+      </w:pPr>
+    </w:lvl>
+    <w:lvl w:ilvl="8" w:tplc="FFFFFFFF" w:tentative="1">
+      <w:start w:val="1"/>
+      <w:numFmt w:val="lowerRoman"/>
+      <w:lvlText w:val="%9."/>
+      <w:lvlJc w:val="right"/>
+      <w:pPr>
+        <w:ind w:left="6480" w:hanging="180"/>
+      </w:pPr>
+    </w:lvl>
+  </w:abstractNum>
+  <w:abstractNum w:abstractNumId="11" w15:restartNumberingAfterBreak="0">
     <w:nsid w:val="1E987443"/>
     <w:multiLevelType w:val="hybridMultilevel"/>
     <w:tmpl w:val="204A2814"/>
@@ -7984,7 +8890,7 @@
       </w:rPr>
     </w:lvl>
   </w:abstractNum>
-  <w:abstractNum w:abstractNumId="11" w15:restartNumberingAfterBreak="0">
+  <w:abstractNum w:abstractNumId="12" w15:restartNumberingAfterBreak="0">
     <w:nsid w:val="248F2BA0"/>
     <w:multiLevelType w:val="hybridMultilevel"/>
     <w:tmpl w:val="C7C8EA1C"/>
@@ -8097,7 +9003,7 @@
       </w:rPr>
     </w:lvl>
   </w:abstractNum>
-  <w:abstractNum w:abstractNumId="12" w15:restartNumberingAfterBreak="0">
+  <w:abstractNum w:abstractNumId="13" w15:restartNumberingAfterBreak="0">
     <w:nsid w:val="2C980FC5"/>
     <w:multiLevelType w:val="hybridMultilevel"/>
     <w:tmpl w:val="7D548172"/>
@@ -8210,7 +9116,7 @@
       </w:rPr>
     </w:lvl>
   </w:abstractNum>
-  <w:abstractNum w:abstractNumId="13" w15:restartNumberingAfterBreak="0">
+  <w:abstractNum w:abstractNumId="14" w15:restartNumberingAfterBreak="0">
     <w:nsid w:val="2F2C5C7C"/>
     <w:multiLevelType w:val="hybridMultilevel"/>
     <w:tmpl w:val="8D6E4C3E"/>
@@ -8323,7 +9229,7 @@
       </w:rPr>
     </w:lvl>
   </w:abstractNum>
-  <w:abstractNum w:abstractNumId="14" w15:restartNumberingAfterBreak="0">
+  <w:abstractNum w:abstractNumId="15" w15:restartNumberingAfterBreak="0">
     <w:nsid w:val="32DD00BA"/>
     <w:multiLevelType w:val="hybridMultilevel"/>
     <w:tmpl w:val="0938F482"/>
@@ -8436,7 +9342,7 @@
       </w:rPr>
     </w:lvl>
   </w:abstractNum>
-  <w:abstractNum w:abstractNumId="15" w15:restartNumberingAfterBreak="0">
+  <w:abstractNum w:abstractNumId="16" w15:restartNumberingAfterBreak="0">
     <w:nsid w:val="34113F37"/>
     <w:multiLevelType w:val="hybridMultilevel"/>
     <w:tmpl w:val="711A65A8"/>
@@ -8549,7 +9455,7 @@
       </w:rPr>
     </w:lvl>
   </w:abstractNum>
-  <w:abstractNum w:abstractNumId="16" w15:restartNumberingAfterBreak="0">
+  <w:abstractNum w:abstractNumId="17" w15:restartNumberingAfterBreak="0">
     <w:nsid w:val="40275C07"/>
     <w:multiLevelType w:val="hybridMultilevel"/>
     <w:tmpl w:val="B8288A7E"/>
@@ -8662,7 +9568,7 @@
       </w:rPr>
     </w:lvl>
   </w:abstractNum>
-  <w:abstractNum w:abstractNumId="17" w15:restartNumberingAfterBreak="0">
+  <w:abstractNum w:abstractNumId="18" w15:restartNumberingAfterBreak="0">
     <w:nsid w:val="41594848"/>
     <w:multiLevelType w:val="hybridMultilevel"/>
     <w:tmpl w:val="67F0CA90"/>
@@ -8774,7 +9680,7 @@
       </w:rPr>
     </w:lvl>
   </w:abstractNum>
-  <w:abstractNum w:abstractNumId="18" w15:restartNumberingAfterBreak="0">
+  <w:abstractNum w:abstractNumId="19" w15:restartNumberingAfterBreak="0">
     <w:nsid w:val="43E43D63"/>
     <w:multiLevelType w:val="hybridMultilevel"/>
     <w:tmpl w:val="8BC0E6BE"/>
@@ -8860,7 +9766,7 @@
       </w:pPr>
     </w:lvl>
   </w:abstractNum>
-  <w:abstractNum w:abstractNumId="19" w15:restartNumberingAfterBreak="0">
+  <w:abstractNum w:abstractNumId="20" w15:restartNumberingAfterBreak="0">
     <w:nsid w:val="48727E11"/>
     <w:multiLevelType w:val="multilevel"/>
     <w:tmpl w:val="28767A8E"/>
@@ -9009,7 +9915,7 @@
       </w:rPr>
     </w:lvl>
   </w:abstractNum>
-  <w:abstractNum w:abstractNumId="20" w15:restartNumberingAfterBreak="0">
+  <w:abstractNum w:abstractNumId="21" w15:restartNumberingAfterBreak="0">
     <w:nsid w:val="4F221C92"/>
     <w:multiLevelType w:val="hybridMultilevel"/>
     <w:tmpl w:val="74369BEE"/>
@@ -9122,7 +10028,7 @@
       </w:rPr>
     </w:lvl>
   </w:abstractNum>
-  <w:abstractNum w:abstractNumId="21" w15:restartNumberingAfterBreak="0">
+  <w:abstractNum w:abstractNumId="22" w15:restartNumberingAfterBreak="0">
     <w:nsid w:val="62482377"/>
     <w:multiLevelType w:val="hybridMultilevel"/>
     <w:tmpl w:val="81B204BC"/>
@@ -9235,7 +10141,7 @@
       </w:rPr>
     </w:lvl>
   </w:abstractNum>
-  <w:abstractNum w:abstractNumId="22" w15:restartNumberingAfterBreak="0">
+  <w:abstractNum w:abstractNumId="23" w15:restartNumberingAfterBreak="0">
     <w:nsid w:val="663E36DC"/>
     <w:multiLevelType w:val="hybridMultilevel"/>
     <w:tmpl w:val="859E6798"/>
@@ -9348,7 +10254,7 @@
       </w:rPr>
     </w:lvl>
   </w:abstractNum>
-  <w:abstractNum w:abstractNumId="23" w15:restartNumberingAfterBreak="0">
+  <w:abstractNum w:abstractNumId="24" w15:restartNumberingAfterBreak="0">
     <w:nsid w:val="67230742"/>
     <w:multiLevelType w:val="hybridMultilevel"/>
     <w:tmpl w:val="4AE6E4F2"/>
@@ -9461,7 +10367,96 @@
       </w:rPr>
     </w:lvl>
   </w:abstractNum>
-  <w:abstractNum w:abstractNumId="24" w15:restartNumberingAfterBreak="0">
+  <w:abstractNum w:abstractNumId="25" w15:restartNumberingAfterBreak="0">
+    <w:nsid w:val="696925D0"/>
+    <w:multiLevelType w:val="hybridMultilevel"/>
+    <w:tmpl w:val="CA000FA2"/>
+    <w:lvl w:ilvl="0" w:tplc="4009000F">
+      <w:start w:val="1"/>
+      <w:numFmt w:val="decimal"/>
+      <w:lvlText w:val="%1."/>
+      <w:lvlJc w:val="left"/>
+      <w:pPr>
+        <w:ind w:left="720" w:hanging="360"/>
+      </w:pPr>
+      <w:rPr>
+        <w:rFonts w:hint="default"/>
+      </w:rPr>
+    </w:lvl>
+    <w:lvl w:ilvl="1" w:tplc="40090019" w:tentative="1">
+      <w:start w:val="1"/>
+      <w:numFmt w:val="lowerLetter"/>
+      <w:lvlText w:val="%2."/>
+      <w:lvlJc w:val="left"/>
+      <w:pPr>
+        <w:ind w:left="1440" w:hanging="360"/>
+      </w:pPr>
+    </w:lvl>
+    <w:lvl w:ilvl="2" w:tplc="4009001B" w:tentative="1">
+      <w:start w:val="1"/>
+      <w:numFmt w:val="lowerRoman"/>
+      <w:lvlText w:val="%3."/>
+      <w:lvlJc w:val="right"/>
+      <w:pPr>
+        <w:ind w:left="2160" w:hanging="180"/>
+      </w:pPr>
+    </w:lvl>
+    <w:lvl w:ilvl="3" w:tplc="4009000F" w:tentative="1">
+      <w:start w:val="1"/>
+      <w:numFmt w:val="decimal"/>
+      <w:lvlText w:val="%4."/>
+      <w:lvlJc w:val="left"/>
+      <w:pPr>
+        <w:ind w:left="2880" w:hanging="360"/>
+      </w:pPr>
+    </w:lvl>
+    <w:lvl w:ilvl="4" w:tplc="40090019" w:tentative="1">
+      <w:start w:val="1"/>
+      <w:numFmt w:val="lowerLetter"/>
+      <w:lvlText w:val="%5."/>
+      <w:lvlJc w:val="left"/>
+      <w:pPr>
+        <w:ind w:left="3600" w:hanging="360"/>
+      </w:pPr>
+    </w:lvl>
+    <w:lvl w:ilvl="5" w:tplc="4009001B" w:tentative="1">
+      <w:start w:val="1"/>
+      <w:numFmt w:val="lowerRoman"/>
+      <w:lvlText w:val="%6."/>
+      <w:lvlJc w:val="right"/>
+      <w:pPr>
+        <w:ind w:left="4320" w:hanging="180"/>
+      </w:pPr>
+    </w:lvl>
+    <w:lvl w:ilvl="6" w:tplc="4009000F" w:tentative="1">
+      <w:start w:val="1"/>
+      <w:numFmt w:val="decimal"/>
+      <w:lvlText w:val="%7."/>
+      <w:lvlJc w:val="left"/>
+      <w:pPr>
+        <w:ind w:left="5040" w:hanging="360"/>
+      </w:pPr>
+    </w:lvl>
+    <w:lvl w:ilvl="7" w:tplc="40090019" w:tentative="1">
+      <w:start w:val="1"/>
+      <w:numFmt w:val="lowerLetter"/>
+      <w:lvlText w:val="%8."/>
+      <w:lvlJc w:val="left"/>
+      <w:pPr>
+        <w:ind w:left="5760" w:hanging="360"/>
+      </w:pPr>
+    </w:lvl>
+    <w:lvl w:ilvl="8" w:tplc="4009001B" w:tentative="1">
+      <w:start w:val="1"/>
+      <w:numFmt w:val="lowerRoman"/>
+      <w:lvlText w:val="%9."/>
+      <w:lvlJc w:val="right"/>
+      <w:pPr>
+        <w:ind w:left="6480" w:hanging="180"/>
+      </w:pPr>
+    </w:lvl>
+  </w:abstractNum>
+  <w:abstractNum w:abstractNumId="26" w15:restartNumberingAfterBreak="0">
     <w:nsid w:val="6C7771C0"/>
     <w:multiLevelType w:val="hybridMultilevel"/>
     <w:tmpl w:val="5C7C582C"/>
@@ -9574,7 +10569,7 @@
       </w:rPr>
     </w:lvl>
   </w:abstractNum>
-  <w:abstractNum w:abstractNumId="25" w15:restartNumberingAfterBreak="0">
+  <w:abstractNum w:abstractNumId="27" w15:restartNumberingAfterBreak="0">
     <w:nsid w:val="738D3BCD"/>
     <w:multiLevelType w:val="hybridMultilevel"/>
     <w:tmpl w:val="CFCC5F32"/>
@@ -9687,7 +10682,7 @@
       </w:rPr>
     </w:lvl>
   </w:abstractNum>
-  <w:abstractNum w:abstractNumId="26" w15:restartNumberingAfterBreak="0">
+  <w:abstractNum w:abstractNumId="28" w15:restartNumberingAfterBreak="0">
     <w:nsid w:val="746D575C"/>
     <w:multiLevelType w:val="hybridMultilevel"/>
     <w:tmpl w:val="59C0B276"/>
@@ -9800,7 +10795,7 @@
       </w:rPr>
     </w:lvl>
   </w:abstractNum>
-  <w:abstractNum w:abstractNumId="27" w15:restartNumberingAfterBreak="0">
+  <w:abstractNum w:abstractNumId="29" w15:restartNumberingAfterBreak="0">
     <w:nsid w:val="759646BD"/>
     <w:multiLevelType w:val="hybridMultilevel"/>
     <w:tmpl w:val="FCEECA18"/>
@@ -9913,7 +10908,7 @@
       </w:rPr>
     </w:lvl>
   </w:abstractNum>
-  <w:abstractNum w:abstractNumId="28" w15:restartNumberingAfterBreak="0">
+  <w:abstractNum w:abstractNumId="30" w15:restartNumberingAfterBreak="0">
     <w:nsid w:val="777462CA"/>
     <w:multiLevelType w:val="hybridMultilevel"/>
     <w:tmpl w:val="4DF88982"/>
@@ -10026,7 +11021,7 @@
       </w:rPr>
     </w:lvl>
   </w:abstractNum>
-  <w:abstractNum w:abstractNumId="29" w15:restartNumberingAfterBreak="0">
+  <w:abstractNum w:abstractNumId="31" w15:restartNumberingAfterBreak="0">
     <w:nsid w:val="7A1951FE"/>
     <w:multiLevelType w:val="hybridMultilevel"/>
     <w:tmpl w:val="9ADE9CDA"/>
@@ -10139,7 +11134,7 @@
       </w:rPr>
     </w:lvl>
   </w:abstractNum>
-  <w:abstractNum w:abstractNumId="30" w15:restartNumberingAfterBreak="0">
+  <w:abstractNum w:abstractNumId="32" w15:restartNumberingAfterBreak="0">
     <w:nsid w:val="7E317CBF"/>
     <w:multiLevelType w:val="hybridMultilevel"/>
     <w:tmpl w:val="07FC89F2"/>
@@ -10262,67 +11257,67 @@
     <w:abstractNumId w:val="8"/>
   </w:num>
   <w:num w:numId="4" w16cid:durableId="2036493078">
-    <w:abstractNumId w:val="25"/>
+    <w:abstractNumId w:val="27"/>
   </w:num>
   <w:num w:numId="5" w16cid:durableId="188841171">
-    <w:abstractNumId w:val="29"/>
+    <w:abstractNumId w:val="31"/>
   </w:num>
   <w:num w:numId="6" w16cid:durableId="127819130">
-    <w:abstractNumId w:val="22"/>
+    <w:abstractNumId w:val="23"/>
   </w:num>
   <w:num w:numId="7" w16cid:durableId="1865510900">
-    <w:abstractNumId w:val="18"/>
+    <w:abstractNumId w:val="19"/>
   </w:num>
   <w:num w:numId="8" w16cid:durableId="1380277252">
-    <w:abstractNumId w:val="20"/>
+    <w:abstractNumId w:val="21"/>
   </w:num>
   <w:num w:numId="9" w16cid:durableId="710300716">
-    <w:abstractNumId w:val="23"/>
+    <w:abstractNumId w:val="24"/>
   </w:num>
   <w:num w:numId="10" w16cid:durableId="164102271">
-    <w:abstractNumId w:val="13"/>
+    <w:abstractNumId w:val="14"/>
   </w:num>
   <w:num w:numId="11" w16cid:durableId="628632985">
-    <w:abstractNumId w:val="28"/>
+    <w:abstractNumId w:val="30"/>
   </w:num>
   <w:num w:numId="12" w16cid:durableId="1634747566">
     <w:abstractNumId w:val="9"/>
   </w:num>
   <w:num w:numId="13" w16cid:durableId="524751697">
-    <w:abstractNumId w:val="12"/>
+    <w:abstractNumId w:val="13"/>
   </w:num>
   <w:num w:numId="14" w16cid:durableId="1389958760">
+    <w:abstractNumId w:val="17"/>
+  </w:num>
+  <w:num w:numId="15" w16cid:durableId="2042315300">
     <w:abstractNumId w:val="16"/>
   </w:num>
-  <w:num w:numId="15" w16cid:durableId="2042315300">
-    <w:abstractNumId w:val="15"/>
-  </w:num>
   <w:num w:numId="16" w16cid:durableId="554390756">
-    <w:abstractNumId w:val="24"/>
+    <w:abstractNumId w:val="26"/>
   </w:num>
   <w:num w:numId="17" w16cid:durableId="144006172">
-    <w:abstractNumId w:val="19"/>
+    <w:abstractNumId w:val="20"/>
   </w:num>
   <w:num w:numId="18" w16cid:durableId="1797524325">
-    <w:abstractNumId w:val="21"/>
+    <w:abstractNumId w:val="22"/>
   </w:num>
   <w:num w:numId="19" w16cid:durableId="1801344629">
     <w:abstractNumId w:val="0"/>
   </w:num>
   <w:num w:numId="20" w16cid:durableId="1715545371">
-    <w:abstractNumId w:val="11"/>
+    <w:abstractNumId w:val="12"/>
   </w:num>
   <w:num w:numId="21" w16cid:durableId="2137991560">
     <w:abstractNumId w:val="1"/>
   </w:num>
   <w:num w:numId="22" w16cid:durableId="1527450939">
-    <w:abstractNumId w:val="14"/>
+    <w:abstractNumId w:val="15"/>
   </w:num>
   <w:num w:numId="23" w16cid:durableId="1869249170">
-    <w:abstractNumId w:val="27"/>
+    <w:abstractNumId w:val="29"/>
   </w:num>
   <w:num w:numId="24" w16cid:durableId="2005236944">
-    <w:abstractNumId w:val="30"/>
+    <w:abstractNumId w:val="32"/>
   </w:num>
   <w:num w:numId="25" w16cid:durableId="378240178">
     <w:abstractNumId w:val="4"/>
@@ -10331,19 +11326,25 @@
     <w:abstractNumId w:val="6"/>
   </w:num>
   <w:num w:numId="27" w16cid:durableId="1423724626">
-    <w:abstractNumId w:val="10"/>
+    <w:abstractNumId w:val="11"/>
   </w:num>
   <w:num w:numId="28" w16cid:durableId="80490338">
-    <w:abstractNumId w:val="26"/>
+    <w:abstractNumId w:val="28"/>
   </w:num>
   <w:num w:numId="29" w16cid:durableId="1703364432">
     <w:abstractNumId w:val="5"/>
   </w:num>
   <w:num w:numId="30" w16cid:durableId="103112304">
-    <w:abstractNumId w:val="17"/>
+    <w:abstractNumId w:val="18"/>
   </w:num>
   <w:num w:numId="31" w16cid:durableId="1504971150">
     <w:abstractNumId w:val="7"/>
+  </w:num>
+  <w:num w:numId="32" w16cid:durableId="689600235">
+    <w:abstractNumId w:val="25"/>
+  </w:num>
+  <w:num w:numId="33" w16cid:durableId="106581886">
+    <w:abstractNumId w:val="10"/>
   </w:num>
 </w:numbering>
 </file>

</xml_diff>